<commit_message>
Cambios en E-R, esquema y script, añadido script de bdd para probar login
</commit_message>
<xml_diff>
--- a/BBDD/Tablas.docx
+++ b/BBDD/Tablas.docx
@@ -1,6 +1,6 @@
 
 <file path=word/document.xml><?xml version="1.0" encoding="utf-8"?>
-<w:document xmlns:wpc="http://schemas.microsoft.com/office/word/2010/wordprocessingCanvas" xmlns:cx="http://schemas.microsoft.com/office/drawing/2014/chartex" xmlns:cx1="http://schemas.microsoft.com/office/drawing/2015/9/8/chartex" xmlns:cx2="http://schemas.microsoft.com/office/drawing/2015/10/21/chartex" xmlns:cx3="http://schemas.microsoft.com/office/drawing/2016/5/9/chartex" xmlns:cx4="http://schemas.microsoft.com/office/drawing/2016/5/10/chartex" xmlns:cx5="http://schemas.microsoft.com/office/drawing/2016/5/11/chartex" xmlns:cx6="http://schemas.microsoft.com/office/drawing/2016/5/12/chartex" xmlns:cx7="http://schemas.microsoft.com/office/drawing/2016/5/13/chartex" xmlns:cx8="http://schemas.microsoft.com/office/drawing/2016/5/14/chartex" xmlns:mc="http://schemas.openxmlformats.org/markup-compatibility/2006" xmlns:aink="http://schemas.microsoft.com/office/drawing/2016/ink" xmlns:am3d="http://schemas.microsoft.com/office/drawing/2017/model3d" xmlns:o="urn:schemas-microsoft-com:office:office" xmlns:r="http://schemas.openxmlformats.org/officeDocument/2006/relationships" xmlns:m="http://schemas.openxmlformats.org/officeDocument/2006/math" xmlns:v="urn:schemas-microsoft-com:vml" xmlns:wp14="http://schemas.microsoft.com/office/word/2010/wordprocessingDrawing" xmlns:wp="http://schemas.openxmlformats.org/drawingml/2006/wordprocessingDrawing" xmlns:w10="urn:schemas-microsoft-com:office:word" xmlns:w="http://schemas.openxmlformats.org/wordprocessingml/2006/main" xmlns:w14="http://schemas.microsoft.com/office/word/2010/wordml" xmlns:w15="http://schemas.microsoft.com/office/word/2012/wordml" xmlns:w16cid="http://schemas.microsoft.com/office/word/2016/wordml/cid" xmlns:w16se="http://schemas.microsoft.com/office/word/2015/wordml/symex" xmlns:wpg="http://schemas.microsoft.com/office/word/2010/wordprocessingGroup" xmlns:wpi="http://schemas.microsoft.com/office/word/2010/wordprocessingInk" xmlns:wne="http://schemas.microsoft.com/office/word/2006/wordml" xmlns:wps="http://schemas.microsoft.com/office/word/2010/wordprocessingShape" mc:Ignorable="w14 w15 w16se w16cid wp14">
+<w:document xmlns:wpc="http://schemas.microsoft.com/office/word/2010/wordprocessingCanvas" xmlns:cx="http://schemas.microsoft.com/office/drawing/2014/chartex" xmlns:mc="http://schemas.openxmlformats.org/markup-compatibility/2006" xmlns:o="urn:schemas-microsoft-com:office:office" xmlns:r="http://schemas.openxmlformats.org/officeDocument/2006/relationships" xmlns:m="http://schemas.openxmlformats.org/officeDocument/2006/math" xmlns:v="urn:schemas-microsoft-com:vml" xmlns:wp14="http://schemas.microsoft.com/office/word/2010/wordprocessingDrawing" xmlns:wp="http://schemas.openxmlformats.org/drawingml/2006/wordprocessingDrawing" xmlns:w10="urn:schemas-microsoft-com:office:word" xmlns:w="http://schemas.openxmlformats.org/wordprocessingml/2006/main" xmlns:w14="http://schemas.microsoft.com/office/word/2010/wordml" xmlns:w15="http://schemas.microsoft.com/office/word/2012/wordml" xmlns:w16se="http://schemas.microsoft.com/office/word/2015/wordml/symex" xmlns:wpg="http://schemas.microsoft.com/office/word/2010/wordprocessingGroup" xmlns:wpi="http://schemas.microsoft.com/office/word/2010/wordprocessingInk" xmlns:wne="http://schemas.microsoft.com/office/word/2006/wordml" xmlns:wps="http://schemas.microsoft.com/office/word/2010/wordprocessingShape" mc:Ignorable="w14 w15 w16se wp14">
   <w:body>
     <w:p>
       <w:pPr>
@@ -19,27 +19,27 @@
         <mc:AlternateContent>
           <mc:Choice Requires="wps">
             <w:drawing>
-              <wp:anchor distT="0" distB="0" distL="114300" distR="114300" simplePos="0" relativeHeight="251661312" behindDoc="0" locked="0" layoutInCell="1" allowOverlap="1">
+              <wp:anchor distT="0" distB="0" distL="114300" distR="114300" simplePos="0" relativeHeight="251803648" behindDoc="0" locked="0" layoutInCell="1" allowOverlap="1" wp14:anchorId="293A582A" wp14:editId="3E551B13">
                 <wp:simplePos x="0" y="0"/>
                 <wp:positionH relativeFrom="column">
-                  <wp:posOffset>815340</wp:posOffset>
+                  <wp:posOffset>424814</wp:posOffset>
                 </wp:positionH>
                 <wp:positionV relativeFrom="paragraph">
-                  <wp:posOffset>147955</wp:posOffset>
+                  <wp:posOffset>180975</wp:posOffset>
                 </wp:positionV>
-                <wp:extent cx="485775" cy="276225"/>
-                <wp:effectExtent l="38100" t="38100" r="28575" b="28575"/>
+                <wp:extent cx="2352675" cy="1514475"/>
+                <wp:effectExtent l="38100" t="0" r="28575" b="47625"/>
                 <wp:wrapNone/>
-                <wp:docPr id="3" name="Conector recto de flecha 3"/>
+                <wp:docPr id="69" name="Conector recto de flecha 69"/>
                 <wp:cNvGraphicFramePr/>
                 <a:graphic xmlns:a="http://schemas.openxmlformats.org/drawingml/2006/main">
                   <a:graphicData uri="http://schemas.microsoft.com/office/word/2010/wordprocessingShape">
                     <wps:wsp>
                       <wps:cNvCnPr/>
                       <wps:spPr>
-                        <a:xfrm flipH="1" flipV="1">
+                        <a:xfrm flipH="1">
                           <a:off x="0" y="0"/>
-                          <a:ext cx="485775" cy="276225"/>
+                          <a:ext cx="2352675" cy="1514475"/>
                         </a:xfrm>
                         <a:prstGeom prst="straightConnector1">
                           <a:avLst/>
@@ -47,252 +47,6 @@
                         <a:ln>
                           <a:tailEnd type="triangle"/>
                         </a:ln>
-                      </wps:spPr>
-                      <wps:style>
-                        <a:lnRef idx="1">
-                          <a:schemeClr val="dk1"/>
-                        </a:lnRef>
-                        <a:fillRef idx="0">
-                          <a:schemeClr val="dk1"/>
-                        </a:fillRef>
-                        <a:effectRef idx="0">
-                          <a:schemeClr val="dk1"/>
-                        </a:effectRef>
-                        <a:fontRef idx="minor">
-                          <a:schemeClr val="tx1"/>
-                        </a:fontRef>
-                      </wps:style>
-                      <wps:bodyPr/>
-                    </wps:wsp>
-                  </a:graphicData>
-                </a:graphic>
-              </wp:anchor>
-            </w:drawing>
-          </mc:Choice>
-          <mc:Fallback>
-            <w:pict>
-              <v:shapetype w14:anchorId="0FBCF5A9" id="_x0000_t32" coordsize="21600,21600" o:spt="32" o:oned="t" path="m,l21600,21600e" filled="f">
-                <v:path arrowok="t" fillok="f" o:connecttype="none"/>
-                <o:lock v:ext="edit" shapetype="t"/>
-              </v:shapetype>
-              <v:shape id="Conector recto de flecha 3" o:spid="_x0000_s1026" type="#_x0000_t32" style="position:absolute;margin-left:64.2pt;margin-top:11.65pt;width:38.25pt;height:21.75pt;flip:x y;z-index:251661312;visibility:visible;mso-wrap-style:square;mso-wrap-distance-left:9pt;mso-wrap-distance-top:0;mso-wrap-distance-right:9pt;mso-wrap-distance-bottom:0;mso-position-horizontal:absolute;mso-position-horizontal-relative:text;mso-position-vertical:absolute;mso-position-vertical-relative:text" o:gfxdata="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" strokecolor="black [3200]" strokeweight=".5pt">
-                <v:stroke endarrow="block" joinstyle="miter"/>
-              </v:shape>
-            </w:pict>
-          </mc:Fallback>
-        </mc:AlternateContent>
-      </w:r>
-      <w:r>
-        <w:rPr>
-          <w:rFonts w:cstheme="minorHAnsi"/>
-          <w:b/>
-          <w:noProof/>
-          <w:lang w:eastAsia="es-ES"/>
-        </w:rPr>
-        <mc:AlternateContent>
-          <mc:Choice Requires="wps">
-            <w:drawing>
-              <wp:anchor distT="0" distB="0" distL="114300" distR="114300" simplePos="0" relativeHeight="251659264" behindDoc="0" locked="0" layoutInCell="1" allowOverlap="1">
-                <wp:simplePos x="0" y="0"/>
-                <wp:positionH relativeFrom="column">
-                  <wp:posOffset>767715</wp:posOffset>
-                </wp:positionH>
-                <wp:positionV relativeFrom="paragraph">
-                  <wp:posOffset>176530</wp:posOffset>
-                </wp:positionV>
-                <wp:extent cx="257175" cy="419100"/>
-                <wp:effectExtent l="38100" t="38100" r="28575" b="19050"/>
-                <wp:wrapNone/>
-                <wp:docPr id="1" name="Conector recto de flecha 1"/>
-                <wp:cNvGraphicFramePr/>
-                <a:graphic xmlns:a="http://schemas.openxmlformats.org/drawingml/2006/main">
-                  <a:graphicData uri="http://schemas.microsoft.com/office/word/2010/wordprocessingShape">
-                    <wps:wsp>
-                      <wps:cNvCnPr/>
-                      <wps:spPr>
-                        <a:xfrm flipH="1" flipV="1">
-                          <a:off x="0" y="0"/>
-                          <a:ext cx="257175" cy="419100"/>
-                        </a:xfrm>
-                        <a:prstGeom prst="straightConnector1">
-                          <a:avLst/>
-                        </a:prstGeom>
-                        <a:ln>
-                          <a:tailEnd type="triangle"/>
-                        </a:ln>
-                      </wps:spPr>
-                      <wps:style>
-                        <a:lnRef idx="1">
-                          <a:schemeClr val="dk1"/>
-                        </a:lnRef>
-                        <a:fillRef idx="0">
-                          <a:schemeClr val="dk1"/>
-                        </a:fillRef>
-                        <a:effectRef idx="0">
-                          <a:schemeClr val="dk1"/>
-                        </a:effectRef>
-                        <a:fontRef idx="minor">
-                          <a:schemeClr val="tx1"/>
-                        </a:fontRef>
-                      </wps:style>
-                      <wps:bodyPr/>
-                    </wps:wsp>
-                  </a:graphicData>
-                </a:graphic>
-              </wp:anchor>
-            </w:drawing>
-          </mc:Choice>
-          <mc:Fallback>
-            <w:pict>
-              <v:shape w14:anchorId="2E2022E7" id="Conector recto de flecha 1" o:spid="_x0000_s1026" type="#_x0000_t32" style="position:absolute;margin-left:60.45pt;margin-top:13.9pt;width:20.25pt;height:33pt;flip:x y;z-index:251659264;visibility:visible;mso-wrap-style:square;mso-wrap-distance-left:9pt;mso-wrap-distance-top:0;mso-wrap-distance-right:9pt;mso-wrap-distance-bottom:0;mso-position-horizontal:absolute;mso-position-horizontal-relative:text;mso-position-vertical:absolute;mso-position-vertical-relative:text" o:gfxdata="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" strokecolor="black [3200]" strokeweight=".5pt">
-                <v:stroke endarrow="block" joinstyle="miter"/>
-              </v:shape>
-            </w:pict>
-          </mc:Fallback>
-        </mc:AlternateContent>
-      </w:r>
-      <w:r>
-        <w:rPr>
-          <w:rFonts w:cstheme="minorHAnsi"/>
-          <w:b/>
-        </w:rPr>
-        <w:t>Empleado</w:t>
-      </w:r>
-      <w:r>
-        <w:rPr>
-          <w:rFonts w:cstheme="minorHAnsi"/>
-        </w:rPr>
-        <w:t xml:space="preserve"> (</w:t>
-      </w:r>
-      <w:r>
-        <w:rPr>
-          <w:rFonts w:cstheme="minorHAnsi"/>
-          <w:u w:val="single"/>
-        </w:rPr>
-        <w:t>DNI</w:t>
-      </w:r>
-      <w:r>
-        <w:rPr>
-          <w:rFonts w:cstheme="minorHAnsi"/>
-        </w:rPr>
-        <w:t>, nombre, apellidos, contrasena)</w:t>
-      </w:r>
-    </w:p>
-    <w:p>
-      <w:pPr>
-        <w:ind w:right="-1"/>
-        <w:rPr>
-          <w:rFonts w:cstheme="minorHAnsi"/>
-        </w:rPr>
-      </w:pPr>
-      <w:r>
-        <w:rPr>
-          <w:rFonts w:cstheme="minorHAnsi"/>
-          <w:noProof/>
-          <w:lang w:eastAsia="es-ES"/>
-        </w:rPr>
-        <mc:AlternateContent>
-          <mc:Choice Requires="wps">
-            <w:drawing>
-              <wp:anchor distT="0" distB="0" distL="114300" distR="114300" simplePos="0" relativeHeight="251660288" behindDoc="0" locked="0" layoutInCell="1" allowOverlap="1">
-                <wp:simplePos x="0" y="0"/>
-                <wp:positionH relativeFrom="column">
-                  <wp:posOffset>1282065</wp:posOffset>
-                </wp:positionH>
-                <wp:positionV relativeFrom="paragraph">
-                  <wp:posOffset>109855</wp:posOffset>
-                </wp:positionV>
-                <wp:extent cx="19050" cy="771525"/>
-                <wp:effectExtent l="0" t="0" r="19050" b="28575"/>
-                <wp:wrapNone/>
-                <wp:docPr id="2" name="Conector recto 2"/>
-                <wp:cNvGraphicFramePr/>
-                <a:graphic xmlns:a="http://schemas.openxmlformats.org/drawingml/2006/main">
-                  <a:graphicData uri="http://schemas.microsoft.com/office/word/2010/wordprocessingShape">
-                    <wps:wsp>
-                      <wps:cNvCnPr/>
-                      <wps:spPr>
-                        <a:xfrm flipH="1" flipV="1">
-                          <a:off x="0" y="0"/>
-                          <a:ext cx="19050" cy="771525"/>
-                        </a:xfrm>
-                        <a:prstGeom prst="line">
-                          <a:avLst/>
-                        </a:prstGeom>
-                      </wps:spPr>
-                      <wps:style>
-                        <a:lnRef idx="1">
-                          <a:schemeClr val="dk1"/>
-                        </a:lnRef>
-                        <a:fillRef idx="0">
-                          <a:schemeClr val="dk1"/>
-                        </a:fillRef>
-                        <a:effectRef idx="0">
-                          <a:schemeClr val="dk1"/>
-                        </a:effectRef>
-                        <a:fontRef idx="minor">
-                          <a:schemeClr val="tx1"/>
-                        </a:fontRef>
-                      </wps:style>
-                      <wps:bodyPr/>
-                    </wps:wsp>
-                  </a:graphicData>
-                </a:graphic>
-              </wp:anchor>
-            </w:drawing>
-          </mc:Choice>
-          <mc:Fallback>
-            <w:pict>
-              <v:line w14:anchorId="0E0025E4" id="Conector recto 2" o:spid="_x0000_s1026" style="position:absolute;flip:x y;z-index:251660288;visibility:visible;mso-wrap-style:square;mso-wrap-distance-left:9pt;mso-wrap-distance-top:0;mso-wrap-distance-right:9pt;mso-wrap-distance-bottom:0;mso-position-horizontal:absolute;mso-position-horizontal-relative:text;mso-position-vertical:absolute;mso-position-vertical-relative:text" from="100.95pt,8.65pt" to="102.45pt,69.4pt" o:gfxdata="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" strokecolor="black [3200]" strokeweight=".5pt">
-                <v:stroke joinstyle="miter"/>
-              </v:line>
-            </w:pict>
-          </mc:Fallback>
-        </mc:AlternateContent>
-      </w:r>
-    </w:p>
-    <w:p>
-      <w:pPr>
-        <w:ind w:right="-1"/>
-        <w:rPr>
-          <w:rFonts w:cstheme="minorHAnsi"/>
-        </w:rPr>
-      </w:pPr>
-      <w:r>
-        <w:rPr>
-          <w:rFonts w:cstheme="minorHAnsi"/>
-          <w:b/>
-          <w:noProof/>
-          <w:lang w:eastAsia="es-ES"/>
-        </w:rPr>
-        <mc:AlternateContent>
-          <mc:Choice Requires="wps">
-            <w:drawing>
-              <wp:anchor distT="0" distB="0" distL="114300" distR="114300" simplePos="0" relativeHeight="251665408" behindDoc="0" locked="0" layoutInCell="1" allowOverlap="1" wp14:anchorId="39306E1E" wp14:editId="11FD34AA">
-                <wp:simplePos x="0" y="0"/>
-                <wp:positionH relativeFrom="column">
-                  <wp:posOffset>758190</wp:posOffset>
-                </wp:positionH>
-                <wp:positionV relativeFrom="paragraph">
-                  <wp:posOffset>186054</wp:posOffset>
-                </wp:positionV>
-                <wp:extent cx="9525" cy="238125"/>
-                <wp:effectExtent l="0" t="0" r="28575" b="28575"/>
-                <wp:wrapNone/>
-                <wp:docPr id="6" name="Conector recto 6"/>
-                <wp:cNvGraphicFramePr/>
-                <a:graphic xmlns:a="http://schemas.openxmlformats.org/drawingml/2006/main">
-                  <a:graphicData uri="http://schemas.microsoft.com/office/word/2010/wordprocessingShape">
-                    <wps:wsp>
-                      <wps:cNvCnPr/>
-                      <wps:spPr>
-                        <a:xfrm flipV="1">
-                          <a:off x="0" y="0"/>
-                          <a:ext cx="9525" cy="238125"/>
-                        </a:xfrm>
-                        <a:prstGeom prst="line">
-                          <a:avLst/>
-                        </a:prstGeom>
                       </wps:spPr>
                       <wps:style>
                         <a:lnRef idx="1">
@@ -323,128 +77,11 @@
           </mc:Choice>
           <mc:Fallback>
             <w:pict>
-              <v:line w14:anchorId="55204120" id="Conector recto 6" o:spid="_x0000_s1026" style="position:absolute;flip:y;z-index:251665408;visibility:visible;mso-wrap-style:square;mso-width-percent:0;mso-height-percent:0;mso-wrap-distance-left:9pt;mso-wrap-distance-top:0;mso-wrap-distance-right:9pt;mso-wrap-distance-bottom:0;mso-position-horizontal:absolute;mso-position-horizontal-relative:text;mso-position-vertical:absolute;mso-position-vertical-relative:text;mso-width-percent:0;mso-height-percent:0;mso-width-relative:margin;mso-height-relative:margin" from="59.7pt,14.65pt" to="60.45pt,33.4pt" o:gfxdata="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" strokecolor="black [3200]" strokeweight=".5pt">
-                <v:stroke joinstyle="miter"/>
-              </v:line>
-            </w:pict>
-          </mc:Fallback>
-        </mc:AlternateContent>
-      </w:r>
-      <w:r>
-        <w:rPr>
-          <w:rFonts w:cstheme="minorHAnsi"/>
-          <w:b/>
-        </w:rPr>
-        <w:t>Trabajador</w:t>
-      </w:r>
-      <w:r>
-        <w:rPr>
-          <w:rFonts w:cstheme="minorHAnsi"/>
-        </w:rPr>
-        <w:t xml:space="preserve"> (</w:t>
-      </w:r>
-      <w:r>
-        <w:rPr>
-          <w:rFonts w:cstheme="minorHAnsi"/>
-          <w:u w:val="single"/>
-        </w:rPr>
-        <w:t>NIF</w:t>
-      </w:r>
-      <w:r>
-        <w:rPr>
-          <w:rFonts w:cstheme="minorHAnsi"/>
-        </w:rPr>
-        <w:t xml:space="preserve">, </w:t>
-      </w:r>
-      <w:r>
-        <w:rPr>
-          <w:rFonts w:cstheme="minorHAnsi"/>
-          <w:u w:val="single"/>
-        </w:rPr>
-        <w:t>DNI</w:t>
-      </w:r>
-      <w:r>
-        <w:rPr>
-          <w:rFonts w:cstheme="minorHAnsi"/>
-        </w:rPr>
-        <w:t>)</w:t>
-      </w:r>
-    </w:p>
-    <w:p>
-      <w:pPr>
-        <w:ind w:right="-1"/>
-        <w:rPr>
-          <w:rFonts w:cstheme="minorHAnsi"/>
-        </w:rPr>
-      </w:pPr>
-      <w:r>
-        <w:rPr>
-          <w:rFonts w:cstheme="minorHAnsi"/>
-          <w:noProof/>
-          <w:lang w:eastAsia="es-ES"/>
-        </w:rPr>
-        <mc:AlternateContent>
-          <mc:Choice Requires="wps">
-            <w:drawing>
-              <wp:anchor distT="0" distB="0" distL="114300" distR="114300" simplePos="0" relativeHeight="251669504" behindDoc="0" locked="0" layoutInCell="1" allowOverlap="1" wp14:anchorId="5BAD66BA" wp14:editId="264ADD97">
-                <wp:simplePos x="0" y="0"/>
-                <wp:positionH relativeFrom="column">
-                  <wp:posOffset>-299085</wp:posOffset>
-                </wp:positionH>
-                <wp:positionV relativeFrom="paragraph">
-                  <wp:posOffset>148590</wp:posOffset>
-                </wp:positionV>
-                <wp:extent cx="685800" cy="704850"/>
-                <wp:effectExtent l="0" t="0" r="57150" b="57150"/>
-                <wp:wrapNone/>
-                <wp:docPr id="8" name="Conector recto de flecha 8"/>
-                <wp:cNvGraphicFramePr/>
-                <a:graphic xmlns:a="http://schemas.openxmlformats.org/drawingml/2006/main">
-                  <a:graphicData uri="http://schemas.microsoft.com/office/word/2010/wordprocessingShape">
-                    <wps:wsp>
-                      <wps:cNvCnPr/>
-                      <wps:spPr>
-                        <a:xfrm>
-                          <a:off x="0" y="0"/>
-                          <a:ext cx="685800" cy="704850"/>
-                        </a:xfrm>
-                        <a:prstGeom prst="straightConnector1">
-                          <a:avLst/>
-                        </a:prstGeom>
-                        <a:ln>
-                          <a:tailEnd type="triangle"/>
-                        </a:ln>
-                      </wps:spPr>
-                      <wps:style>
-                        <a:lnRef idx="1">
-                          <a:schemeClr val="dk1"/>
-                        </a:lnRef>
-                        <a:fillRef idx="0">
-                          <a:schemeClr val="dk1"/>
-                        </a:fillRef>
-                        <a:effectRef idx="0">
-                          <a:schemeClr val="dk1"/>
-                        </a:effectRef>
-                        <a:fontRef idx="minor">
-                          <a:schemeClr val="tx1"/>
-                        </a:fontRef>
-                      </wps:style>
-                      <wps:bodyPr/>
-                    </wps:wsp>
-                  </a:graphicData>
-                </a:graphic>
-                <wp14:sizeRelH relativeFrom="margin">
-                  <wp14:pctWidth>0</wp14:pctWidth>
-                </wp14:sizeRelH>
-                <wp14:sizeRelV relativeFrom="margin">
-                  <wp14:pctHeight>0</wp14:pctHeight>
-                </wp14:sizeRelV>
-              </wp:anchor>
-            </w:drawing>
-          </mc:Choice>
-          <mc:Fallback>
-            <w:pict>
-              <v:shape w14:anchorId="36012CE6" id="Conector recto de flecha 8" o:spid="_x0000_s1026" type="#_x0000_t32" style="position:absolute;margin-left:-23.55pt;margin-top:11.7pt;width:54pt;height:55.5pt;z-index:251669504;visibility:visible;mso-wrap-style:square;mso-width-percent:0;mso-height-percent:0;mso-wrap-distance-left:9pt;mso-wrap-distance-top:0;mso-wrap-distance-right:9pt;mso-wrap-distance-bottom:0;mso-position-horizontal:absolute;mso-position-horizontal-relative:text;mso-position-vertical:absolute;mso-position-vertical-relative:text;mso-width-percent:0;mso-height-percent:0;mso-width-relative:margin;mso-height-relative:margin" o:gfxdata="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" strokecolor="black [3200]" strokeweight=".5pt">
+              <v:shapetype w14:anchorId="3FA927D9" id="_x0000_t32" coordsize="21600,21600" o:spt="32" o:oned="t" path="m,l21600,21600e" filled="f">
+                <v:path arrowok="t" fillok="f" o:connecttype="none"/>
+                <o:lock v:ext="edit" shapetype="t"/>
+              </v:shapetype>
+              <v:shape id="Conector recto de flecha 69" o:spid="_x0000_s1026" type="#_x0000_t32" style="position:absolute;margin-left:33.45pt;margin-top:14.25pt;width:185.25pt;height:119.25pt;flip:x;z-index:251803648;visibility:visible;mso-wrap-style:square;mso-width-percent:0;mso-height-percent:0;mso-wrap-distance-left:9pt;mso-wrap-distance-top:0;mso-wrap-distance-right:9pt;mso-wrap-distance-bottom:0;mso-position-horizontal:absolute;mso-position-horizontal-relative:text;mso-position-vertical:absolute;mso-position-vertical-relative:text;mso-width-percent:0;mso-height-percent:0;mso-width-relative:margin;mso-height-relative:margin" o:gfxdata="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" strokecolor="black [3200]" strokeweight=".5pt">
                 <v:stroke endarrow="block" joinstyle="miter"/>
               </v:shape>
             </w:pict>
@@ -454,74 +91,40 @@
       <w:r>
         <w:rPr>
           <w:rFonts w:cstheme="minorHAnsi"/>
-          <w:noProof/>
-          <w:lang w:eastAsia="es-ES"/>
-        </w:rPr>
-        <mc:AlternateContent>
-          <mc:Choice Requires="wps">
-            <w:drawing>
-              <wp:anchor distT="0" distB="0" distL="114300" distR="114300" simplePos="0" relativeHeight="251667456" behindDoc="0" locked="0" layoutInCell="1" allowOverlap="1" wp14:anchorId="2ADCEEA3" wp14:editId="78BBA2AD">
-                <wp:simplePos x="0" y="0"/>
-                <wp:positionH relativeFrom="margin">
-                  <wp:posOffset>-289560</wp:posOffset>
-                </wp:positionH>
-                <wp:positionV relativeFrom="paragraph">
-                  <wp:posOffset>148590</wp:posOffset>
-                </wp:positionV>
-                <wp:extent cx="1047750" cy="19050"/>
-                <wp:effectExtent l="0" t="0" r="19050" b="19050"/>
-                <wp:wrapNone/>
-                <wp:docPr id="7" name="Conector recto 7"/>
-                <wp:cNvGraphicFramePr/>
-                <a:graphic xmlns:a="http://schemas.openxmlformats.org/drawingml/2006/main">
-                  <a:graphicData uri="http://schemas.microsoft.com/office/word/2010/wordprocessingShape">
-                    <wps:wsp>
-                      <wps:cNvCnPr/>
-                      <wps:spPr>
-                        <a:xfrm flipH="1">
-                          <a:off x="0" y="0"/>
-                          <a:ext cx="1047750" cy="19050"/>
-                        </a:xfrm>
-                        <a:prstGeom prst="line">
-                          <a:avLst/>
-                        </a:prstGeom>
-                      </wps:spPr>
-                      <wps:style>
-                        <a:lnRef idx="1">
-                          <a:schemeClr val="dk1"/>
-                        </a:lnRef>
-                        <a:fillRef idx="0">
-                          <a:schemeClr val="dk1"/>
-                        </a:fillRef>
-                        <a:effectRef idx="0">
-                          <a:schemeClr val="dk1"/>
-                        </a:effectRef>
-                        <a:fontRef idx="minor">
-                          <a:schemeClr val="tx1"/>
-                        </a:fontRef>
-                      </wps:style>
-                      <wps:bodyPr/>
-                    </wps:wsp>
-                  </a:graphicData>
-                </a:graphic>
-                <wp14:sizeRelH relativeFrom="margin">
-                  <wp14:pctWidth>0</wp14:pctWidth>
-                </wp14:sizeRelH>
-                <wp14:sizeRelV relativeFrom="margin">
-                  <wp14:pctHeight>0</wp14:pctHeight>
-                </wp14:sizeRelV>
-              </wp:anchor>
-            </w:drawing>
-          </mc:Choice>
-          <mc:Fallback>
-            <w:pict>
-              <v:line w14:anchorId="5C6F356E" id="Conector recto 7" o:spid="_x0000_s1026" style="position:absolute;flip:x;z-index:251667456;visibility:visible;mso-wrap-style:square;mso-width-percent:0;mso-height-percent:0;mso-wrap-distance-left:9pt;mso-wrap-distance-top:0;mso-wrap-distance-right:9pt;mso-wrap-distance-bottom:0;mso-position-horizontal:absolute;mso-position-horizontal-relative:margin;mso-position-vertical:absolute;mso-position-vertical-relative:text;mso-width-percent:0;mso-height-percent:0;mso-width-relative:margin;mso-height-relative:margin" from="-22.8pt,11.7pt" to="59.7pt,13.2pt" o:gfxdata="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" strokecolor="black [3200]" strokeweight=".5pt">
-                <v:stroke joinstyle="miter"/>
-                <w10:wrap anchorx="margin"/>
-              </v:line>
-            </w:pict>
-          </mc:Fallback>
-        </mc:AlternateContent>
+          <w:b/>
+        </w:rPr>
+        <w:t>Empleado</w:t>
+      </w:r>
+      <w:r>
+        <w:rPr>
+          <w:rFonts w:cstheme="minorHAnsi"/>
+        </w:rPr>
+        <w:t xml:space="preserve"> (</w:t>
+      </w:r>
+      <w:r>
+        <w:rPr>
+          <w:rFonts w:cstheme="minorHAnsi"/>
+          <w:u w:val="single"/>
+        </w:rPr>
+        <w:t>DNI</w:t>
+      </w:r>
+      <w:r>
+        <w:rPr>
+          <w:rFonts w:cstheme="minorHAnsi"/>
+        </w:rPr>
+        <w:t xml:space="preserve">, nombre, apellidos, </w:t>
+      </w:r>
+      <w:r>
+        <w:rPr>
+          <w:rFonts w:cstheme="minorHAnsi"/>
+        </w:rPr>
+        <w:t>contraseña, NIF</w:t>
+      </w:r>
+      <w:r>
+        <w:rPr>
+          <w:rFonts w:cstheme="minorHAnsi"/>
+        </w:rPr>
+        <w:t>)</w:t>
       </w:r>
     </w:p>
     <w:p>
@@ -531,120 +134,6 @@
           <w:rFonts w:cstheme="minorHAnsi"/>
         </w:rPr>
       </w:pPr>
-      <w:r>
-        <w:rPr>
-          <w:rFonts w:cstheme="minorHAnsi"/>
-          <w:b/>
-          <w:noProof/>
-          <w:lang w:eastAsia="es-ES"/>
-        </w:rPr>
-        <mc:AlternateContent>
-          <mc:Choice Requires="wps">
-            <w:drawing>
-              <wp:anchor distT="0" distB="0" distL="114300" distR="114300" simplePos="0" relativeHeight="251663360" behindDoc="0" locked="0" layoutInCell="1" allowOverlap="1" wp14:anchorId="515CC148" wp14:editId="6E6FB980">
-                <wp:simplePos x="0" y="0"/>
-                <wp:positionH relativeFrom="column">
-                  <wp:posOffset>481964</wp:posOffset>
-                </wp:positionH>
-                <wp:positionV relativeFrom="paragraph">
-                  <wp:posOffset>167640</wp:posOffset>
-                </wp:positionV>
-                <wp:extent cx="485775" cy="381000"/>
-                <wp:effectExtent l="38100" t="0" r="28575" b="57150"/>
-                <wp:wrapNone/>
-                <wp:docPr id="4" name="Conector recto de flecha 4"/>
-                <wp:cNvGraphicFramePr/>
-                <a:graphic xmlns:a="http://schemas.openxmlformats.org/drawingml/2006/main">
-                  <a:graphicData uri="http://schemas.microsoft.com/office/word/2010/wordprocessingShape">
-                    <wps:wsp>
-                      <wps:cNvCnPr/>
-                      <wps:spPr>
-                        <a:xfrm flipH="1">
-                          <a:off x="0" y="0"/>
-                          <a:ext cx="485775" cy="381000"/>
-                        </a:xfrm>
-                        <a:prstGeom prst="straightConnector1">
-                          <a:avLst/>
-                        </a:prstGeom>
-                        <a:ln>
-                          <a:tailEnd type="triangle"/>
-                        </a:ln>
-                      </wps:spPr>
-                      <wps:style>
-                        <a:lnRef idx="1">
-                          <a:schemeClr val="dk1"/>
-                        </a:lnRef>
-                        <a:fillRef idx="0">
-                          <a:schemeClr val="dk1"/>
-                        </a:fillRef>
-                        <a:effectRef idx="0">
-                          <a:schemeClr val="dk1"/>
-                        </a:effectRef>
-                        <a:fontRef idx="minor">
-                          <a:schemeClr val="tx1"/>
-                        </a:fontRef>
-                      </wps:style>
-                      <wps:bodyPr/>
-                    </wps:wsp>
-                  </a:graphicData>
-                </a:graphic>
-                <wp14:sizeRelH relativeFrom="margin">
-                  <wp14:pctWidth>0</wp14:pctWidth>
-                </wp14:sizeRelH>
-                <wp14:sizeRelV relativeFrom="margin">
-                  <wp14:pctHeight>0</wp14:pctHeight>
-                </wp14:sizeRelV>
-              </wp:anchor>
-            </w:drawing>
-          </mc:Choice>
-          <mc:Fallback>
-            <w:pict>
-              <v:shape w14:anchorId="4C9FC202" id="Conector recto de flecha 4" o:spid="_x0000_s1026" type="#_x0000_t32" style="position:absolute;margin-left:37.95pt;margin-top:13.2pt;width:38.25pt;height:30pt;flip:x;z-index:251663360;visibility:visible;mso-wrap-style:square;mso-width-percent:0;mso-height-percent:0;mso-wrap-distance-left:9pt;mso-wrap-distance-top:0;mso-wrap-distance-right:9pt;mso-wrap-distance-bottom:0;mso-position-horizontal:absolute;mso-position-horizontal-relative:text;mso-position-vertical:absolute;mso-position-vertical-relative:text;mso-width-percent:0;mso-height-percent:0;mso-width-relative:margin;mso-height-relative:margin" o:gfxdata="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" strokecolor="black [3200]" strokeweight=".5pt">
-                <v:stroke endarrow="block" joinstyle="miter"/>
-              </v:shape>
-            </w:pict>
-          </mc:Fallback>
-        </mc:AlternateContent>
-      </w:r>
-      <w:r>
-        <w:rPr>
-          <w:rFonts w:cstheme="minorHAnsi"/>
-          <w:b/>
-        </w:rPr>
-        <w:t>Administrador</w:t>
-      </w:r>
-      <w:r>
-        <w:rPr>
-          <w:rFonts w:cstheme="minorHAnsi"/>
-        </w:rPr>
-        <w:t xml:space="preserve"> (</w:t>
-      </w:r>
-      <w:r>
-        <w:rPr>
-          <w:rFonts w:cstheme="minorHAnsi"/>
-          <w:u w:val="single"/>
-        </w:rPr>
-        <w:t>NIF</w:t>
-      </w:r>
-      <w:r>
-        <w:rPr>
-          <w:rFonts w:cstheme="minorHAnsi"/>
-        </w:rPr>
-        <w:t xml:space="preserve">, </w:t>
-      </w:r>
-      <w:r>
-        <w:rPr>
-          <w:rFonts w:cstheme="minorHAnsi"/>
-          <w:u w:val="single"/>
-        </w:rPr>
-        <w:t>DNI</w:t>
-      </w:r>
-      <w:r>
-        <w:rPr>
-          <w:rFonts w:cstheme="minorHAnsi"/>
-        </w:rPr>
-        <w:t>)</w:t>
-      </w:r>
     </w:p>
     <w:p>
       <w:pPr>
@@ -653,6 +142,33 @@
           <w:rFonts w:cstheme="minorHAnsi"/>
         </w:rPr>
       </w:pPr>
+    </w:p>
+    <w:p>
+      <w:pPr>
+        <w:ind w:right="-1"/>
+        <w:rPr>
+          <w:rFonts w:cstheme="minorHAnsi"/>
+        </w:rPr>
+      </w:pPr>
+    </w:p>
+    <w:p>
+      <w:pPr>
+        <w:ind w:right="-1"/>
+        <w:rPr>
+          <w:rFonts w:cstheme="minorHAnsi"/>
+          <w:b/>
+        </w:rPr>
+      </w:pPr>
+    </w:p>
+    <w:p>
+      <w:pPr>
+        <w:ind w:right="-1"/>
+        <w:rPr>
+          <w:rFonts w:cstheme="minorHAnsi"/>
+        </w:rPr>
+      </w:pPr>
+      <w:bookmarkStart w:id="0" w:name="_GoBack"/>
+      <w:bookmarkEnd w:id="0"/>
     </w:p>
     <w:p>
       <w:pPr>
@@ -727,7 +243,7 @@
               </wp:anchor>
             </w:drawing>
           </mc:Choice>
-          <mc:Fallback>
+          <mc:Fallback xmlns:w16cid="http://schemas.microsoft.com/office/word/2016/wordml/cid" xmlns:am3d="http://schemas.microsoft.com/office/drawing/2017/model3d" xmlns:aink="http://schemas.microsoft.com/office/drawing/2016/ink" xmlns:cx8="http://schemas.microsoft.com/office/drawing/2016/5/14/chartex" xmlns:cx7="http://schemas.microsoft.com/office/drawing/2016/5/13/chartex" xmlns:cx6="http://schemas.microsoft.com/office/drawing/2016/5/12/chartex" xmlns:cx5="http://schemas.microsoft.com/office/drawing/2016/5/11/chartex" xmlns:cx4="http://schemas.microsoft.com/office/drawing/2016/5/10/chartex" xmlns:cx3="http://schemas.microsoft.com/office/drawing/2016/5/9/chartex" xmlns:cx2="http://schemas.microsoft.com/office/drawing/2015/10/21/chartex" xmlns:cx1="http://schemas.microsoft.com/office/drawing/2015/9/8/chartex">
             <w:pict>
               <v:shape w14:anchorId="1680FED1" id="Conector recto de flecha 9" o:spid="_x0000_s1026" type="#_x0000_t32" style="position:absolute;margin-left:38.7pt;margin-top:15.25pt;width:180pt;height:32.25pt;flip:x y;z-index:251671552;visibility:visible;mso-wrap-style:square;mso-width-percent:0;mso-height-percent:0;mso-wrap-distance-left:9pt;mso-wrap-distance-top:0;mso-wrap-distance-right:9pt;mso-wrap-distance-bottom:0;mso-position-horizontal:absolute;mso-position-horizontal-relative:text;mso-position-vertical:absolute;mso-position-vertical-relative:text;mso-width-percent:0;mso-height-percent:0;mso-width-relative:margin;mso-height-relative:margin" o:gfxdata="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" strokecolor="black [3200]" strokeweight=".5pt">
                 <v:stroke endarrow="block" joinstyle="miter"/>
@@ -802,7 +318,7 @@
               </wp:anchor>
             </w:drawing>
           </mc:Choice>
-          <mc:Fallback>
+          <mc:Fallback xmlns:w16cid="http://schemas.microsoft.com/office/word/2016/wordml/cid" xmlns:am3d="http://schemas.microsoft.com/office/drawing/2017/model3d" xmlns:aink="http://schemas.microsoft.com/office/drawing/2016/ink" xmlns:cx8="http://schemas.microsoft.com/office/drawing/2016/5/14/chartex" xmlns:cx7="http://schemas.microsoft.com/office/drawing/2016/5/13/chartex" xmlns:cx6="http://schemas.microsoft.com/office/drawing/2016/5/12/chartex" xmlns:cx5="http://schemas.microsoft.com/office/drawing/2016/5/11/chartex" xmlns:cx4="http://schemas.microsoft.com/office/drawing/2016/5/10/chartex" xmlns:cx3="http://schemas.microsoft.com/office/drawing/2016/5/9/chartex" xmlns:cx2="http://schemas.microsoft.com/office/drawing/2015/10/21/chartex" xmlns:cx1="http://schemas.microsoft.com/office/drawing/2015/9/8/chartex">
             <w:pict>
               <v:shape w14:anchorId="47FA0506" id="Conector recto de flecha 13" o:spid="_x0000_s1026" type="#_x0000_t32" style="position:absolute;margin-left:-31.05pt;margin-top:16.2pt;width:60pt;height:20.25pt;flip:y;z-index:251679744;visibility:visible;mso-wrap-style:square;mso-width-percent:0;mso-height-percent:0;mso-wrap-distance-left:9pt;mso-wrap-distance-top:0;mso-wrap-distance-right:9pt;mso-wrap-distance-bottom:0;mso-position-horizontal:absolute;mso-position-horizontal-relative:text;mso-position-vertical:absolute;mso-position-vertical-relative:text;mso-width-percent:0;mso-height-percent:0;mso-width-relative:margin;mso-height-relative:margin" o:gfxdata="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" strokecolor="black [3200]" strokeweight=".5pt">
                 <v:stroke endarrow="block" joinstyle="miter"/>
@@ -907,7 +423,7 @@
               </wp:anchor>
             </w:drawing>
           </mc:Choice>
-          <mc:Fallback>
+          <mc:Fallback xmlns:w16cid="http://schemas.microsoft.com/office/word/2016/wordml/cid" xmlns:am3d="http://schemas.microsoft.com/office/drawing/2017/model3d" xmlns:aink="http://schemas.microsoft.com/office/drawing/2016/ink" xmlns:cx8="http://schemas.microsoft.com/office/drawing/2016/5/14/chartex" xmlns:cx7="http://schemas.microsoft.com/office/drawing/2016/5/13/chartex" xmlns:cx6="http://schemas.microsoft.com/office/drawing/2016/5/12/chartex" xmlns:cx5="http://schemas.microsoft.com/office/drawing/2016/5/11/chartex" xmlns:cx4="http://schemas.microsoft.com/office/drawing/2016/5/10/chartex" xmlns:cx3="http://schemas.microsoft.com/office/drawing/2016/5/9/chartex" xmlns:cx2="http://schemas.microsoft.com/office/drawing/2015/10/21/chartex" xmlns:cx1="http://schemas.microsoft.com/office/drawing/2015/9/8/chartex">
             <w:pict>
               <v:line w14:anchorId="6E3B399C" id="Conector recto 12" o:spid="_x0000_s1026" style="position:absolute;flip:y;z-index:251677696;visibility:visible;mso-wrap-style:square;mso-width-percent:0;mso-height-percent:0;mso-wrap-distance-left:9pt;mso-wrap-distance-top:0;mso-wrap-distance-right:9pt;mso-wrap-distance-bottom:0;mso-position-horizontal:absolute;mso-position-horizontal-relative:margin;mso-position-vertical:absolute;mso-position-vertical-relative:text;mso-width-percent:0;mso-height-percent:0;mso-width-relative:margin;mso-height-relative:margin" from="-32.55pt,12.45pt" to="-31.8pt,55.95pt" o:gfxdata="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" strokecolor="black [3200]" strokeweight=".5pt">
                 <v:stroke joinstyle="miter"/>
@@ -987,7 +503,7 @@
               </wp:anchor>
             </w:drawing>
           </mc:Choice>
-          <mc:Fallback>
+          <mc:Fallback xmlns:w16cid="http://schemas.microsoft.com/office/word/2016/wordml/cid" xmlns:am3d="http://schemas.microsoft.com/office/drawing/2017/model3d" xmlns:aink="http://schemas.microsoft.com/office/drawing/2016/ink" xmlns:cx8="http://schemas.microsoft.com/office/drawing/2016/5/14/chartex" xmlns:cx7="http://schemas.microsoft.com/office/drawing/2016/5/13/chartex" xmlns:cx6="http://schemas.microsoft.com/office/drawing/2016/5/12/chartex" xmlns:cx5="http://schemas.microsoft.com/office/drawing/2016/5/11/chartex" xmlns:cx4="http://schemas.microsoft.com/office/drawing/2016/5/10/chartex" xmlns:cx3="http://schemas.microsoft.com/office/drawing/2016/5/9/chartex" xmlns:cx2="http://schemas.microsoft.com/office/drawing/2015/10/21/chartex" xmlns:cx1="http://schemas.microsoft.com/office/drawing/2015/9/8/chartex">
             <w:pict>
               <v:line w14:anchorId="47CF38FE" id="Conector recto 40" o:spid="_x0000_s1026" style="position:absolute;flip:x;z-index:251732992;visibility:visible;mso-wrap-style:square;mso-width-percent:0;mso-height-percent:0;mso-wrap-distance-left:9pt;mso-wrap-distance-top:0;mso-wrap-distance-right:9pt;mso-wrap-distance-bottom:0;mso-position-horizontal:absolute;mso-position-horizontal-relative:text;mso-position-vertical:absolute;mso-position-vertical-relative:text;mso-width-percent:0;mso-height-percent:0;mso-width-relative:margin;mso-height-relative:margin" from="-58.15pt,26.65pt" to="-54.15pt,310.5pt" o:gfxdata="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" strokecolor="#5b9bd5 [3204]" strokeweight=".5pt">
                 <v:stroke joinstyle="miter"/>
@@ -1062,7 +578,7 @@
               </wp:anchor>
             </w:drawing>
           </mc:Choice>
-          <mc:Fallback>
+          <mc:Fallback xmlns:w16cid="http://schemas.microsoft.com/office/word/2016/wordml/cid" xmlns:am3d="http://schemas.microsoft.com/office/drawing/2017/model3d" xmlns:aink="http://schemas.microsoft.com/office/drawing/2016/ink" xmlns:cx8="http://schemas.microsoft.com/office/drawing/2016/5/14/chartex" xmlns:cx7="http://schemas.microsoft.com/office/drawing/2016/5/13/chartex" xmlns:cx6="http://schemas.microsoft.com/office/drawing/2016/5/12/chartex" xmlns:cx5="http://schemas.microsoft.com/office/drawing/2016/5/11/chartex" xmlns:cx4="http://schemas.microsoft.com/office/drawing/2016/5/10/chartex" xmlns:cx3="http://schemas.microsoft.com/office/drawing/2016/5/9/chartex" xmlns:cx2="http://schemas.microsoft.com/office/drawing/2015/10/21/chartex" xmlns:cx1="http://schemas.microsoft.com/office/drawing/2015/9/8/chartex">
             <w:pict>
               <v:shape w14:anchorId="2538AC1E" id="Conector recto de flecha 60" o:spid="_x0000_s1026" type="#_x0000_t32" style="position:absolute;margin-left:98.7pt;margin-top:15.05pt;width:9.75pt;height:10.5pt;flip:x y;z-index:251766784;visibility:visible;mso-wrap-style:square;mso-width-percent:0;mso-height-percent:0;mso-wrap-distance-left:9pt;mso-wrap-distance-top:0;mso-wrap-distance-right:9pt;mso-wrap-distance-bottom:0;mso-position-horizontal:absolute;mso-position-horizontal-relative:text;mso-position-vertical:absolute;mso-position-vertical-relative:text;mso-width-percent:0;mso-height-percent:0;mso-width-relative:margin;mso-height-relative:margin" o:gfxdata="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" strokecolor="black [3200]" strokeweight=".5pt">
                 <v:stroke endarrow="block" joinstyle="miter"/>
@@ -1133,7 +649,7 @@
               </wp:anchor>
             </w:drawing>
           </mc:Choice>
-          <mc:Fallback>
+          <mc:Fallback xmlns:w16cid="http://schemas.microsoft.com/office/word/2016/wordml/cid" xmlns:am3d="http://schemas.microsoft.com/office/drawing/2017/model3d" xmlns:aink="http://schemas.microsoft.com/office/drawing/2016/ink" xmlns:cx8="http://schemas.microsoft.com/office/drawing/2016/5/14/chartex" xmlns:cx7="http://schemas.microsoft.com/office/drawing/2016/5/13/chartex" xmlns:cx6="http://schemas.microsoft.com/office/drawing/2016/5/12/chartex" xmlns:cx5="http://schemas.microsoft.com/office/drawing/2016/5/11/chartex" xmlns:cx4="http://schemas.microsoft.com/office/drawing/2016/5/10/chartex" xmlns:cx3="http://schemas.microsoft.com/office/drawing/2016/5/9/chartex" xmlns:cx2="http://schemas.microsoft.com/office/drawing/2015/10/21/chartex" xmlns:cx1="http://schemas.microsoft.com/office/drawing/2015/9/8/chartex">
             <w:pict>
               <v:line w14:anchorId="4D4D1E1D" id="Conector recto 59" o:spid="_x0000_s1026" style="position:absolute;flip:y;z-index:251764736;visibility:visible;mso-wrap-style:square;mso-width-percent:0;mso-height-percent:0;mso-wrap-distance-left:9pt;mso-wrap-distance-top:0;mso-wrap-distance-right:9pt;mso-wrap-distance-bottom:0;mso-position-horizontal:absolute;mso-position-horizontal-relative:margin;mso-position-vertical:absolute;mso-position-vertical-relative:text;mso-width-percent:0;mso-height-percent:0;mso-width-relative:margin;mso-height-relative:margin" from="108.45pt,15.05pt" to="470.7pt,16.55pt" o:gfxdata="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" strokecolor="black [3200]" strokeweight=".5pt">
                 <v:stroke joinstyle="miter"/>
@@ -1205,7 +721,7 @@
               </wp:anchor>
             </w:drawing>
           </mc:Choice>
-          <mc:Fallback>
+          <mc:Fallback xmlns:w16cid="http://schemas.microsoft.com/office/word/2016/wordml/cid" xmlns:am3d="http://schemas.microsoft.com/office/drawing/2017/model3d" xmlns:aink="http://schemas.microsoft.com/office/drawing/2016/ink" xmlns:cx8="http://schemas.microsoft.com/office/drawing/2016/5/14/chartex" xmlns:cx7="http://schemas.microsoft.com/office/drawing/2016/5/13/chartex" xmlns:cx6="http://schemas.microsoft.com/office/drawing/2016/5/12/chartex" xmlns:cx5="http://schemas.microsoft.com/office/drawing/2016/5/11/chartex" xmlns:cx4="http://schemas.microsoft.com/office/drawing/2016/5/10/chartex" xmlns:cx3="http://schemas.microsoft.com/office/drawing/2016/5/9/chartex" xmlns:cx2="http://schemas.microsoft.com/office/drawing/2015/10/21/chartex" xmlns:cx1="http://schemas.microsoft.com/office/drawing/2015/9/8/chartex">
             <w:pict>
               <v:line w14:anchorId="5C5114AC" id="Conector recto 58" o:spid="_x0000_s1026" style="position:absolute;flip:x y;z-index:251762688;visibility:visible;mso-wrap-style:square;mso-width-percent:0;mso-height-percent:0;mso-wrap-distance-left:9pt;mso-wrap-distance-top:0;mso-wrap-distance-right:9pt;mso-wrap-distance-bottom:0;mso-position-horizontal:absolute;mso-position-horizontal-relative:margin;mso-position-vertical:absolute;mso-position-vertical-relative:text;mso-width-percent:0;mso-height-percent:0;mso-width-relative:margin;mso-height-relative:margin" from="469.2pt,13.55pt" to="472.2pt,447.05pt" o:gfxdata="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" strokecolor="black [3200]" strokeweight=".5pt">
                 <v:stroke joinstyle="miter"/>
@@ -1277,7 +793,7 @@
               </wp:anchor>
             </w:drawing>
           </mc:Choice>
-          <mc:Fallback>
+          <mc:Fallback xmlns:w16cid="http://schemas.microsoft.com/office/word/2016/wordml/cid" xmlns:am3d="http://schemas.microsoft.com/office/drawing/2017/model3d" xmlns:aink="http://schemas.microsoft.com/office/drawing/2016/ink" xmlns:cx8="http://schemas.microsoft.com/office/drawing/2016/5/14/chartex" xmlns:cx7="http://schemas.microsoft.com/office/drawing/2016/5/13/chartex" xmlns:cx6="http://schemas.microsoft.com/office/drawing/2016/5/12/chartex" xmlns:cx5="http://schemas.microsoft.com/office/drawing/2016/5/11/chartex" xmlns:cx4="http://schemas.microsoft.com/office/drawing/2016/5/10/chartex" xmlns:cx3="http://schemas.microsoft.com/office/drawing/2016/5/9/chartex" xmlns:cx2="http://schemas.microsoft.com/office/drawing/2015/10/21/chartex" xmlns:cx1="http://schemas.microsoft.com/office/drawing/2015/9/8/chartex">
             <w:pict>
               <v:line w14:anchorId="0B55F006" id="Conector recto 47" o:spid="_x0000_s1026" style="position:absolute;flip:x y;z-index:251741184;visibility:visible;mso-wrap-style:square;mso-width-percent:0;mso-height-percent:0;mso-wrap-distance-left:9pt;mso-wrap-distance-top:0;mso-wrap-distance-right:9pt;mso-wrap-distance-bottom:0;mso-position-horizontal:absolute;mso-position-horizontal-relative:margin;mso-position-vertical:absolute;mso-position-vertical-relative:text;mso-width-percent:0;mso-height-percent:0;mso-width-relative:margin;mso-height-relative:margin" from="445.15pt,26.3pt" to="447.4pt,377.3pt" o:gfxdata="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" strokecolor="black [3200]" strokeweight=".5pt">
                 <v:stroke joinstyle="miter"/>
@@ -1349,7 +865,7 @@
               </wp:anchor>
             </w:drawing>
           </mc:Choice>
-          <mc:Fallback>
+          <mc:Fallback xmlns:w16cid="http://schemas.microsoft.com/office/word/2016/wordml/cid" xmlns:am3d="http://schemas.microsoft.com/office/drawing/2017/model3d" xmlns:aink="http://schemas.microsoft.com/office/drawing/2016/ink" xmlns:cx8="http://schemas.microsoft.com/office/drawing/2016/5/14/chartex" xmlns:cx7="http://schemas.microsoft.com/office/drawing/2016/5/13/chartex" xmlns:cx6="http://schemas.microsoft.com/office/drawing/2016/5/12/chartex" xmlns:cx5="http://schemas.microsoft.com/office/drawing/2016/5/11/chartex" xmlns:cx4="http://schemas.microsoft.com/office/drawing/2016/5/10/chartex" xmlns:cx3="http://schemas.microsoft.com/office/drawing/2016/5/9/chartex" xmlns:cx2="http://schemas.microsoft.com/office/drawing/2015/10/21/chartex" xmlns:cx1="http://schemas.microsoft.com/office/drawing/2015/9/8/chartex">
             <w:pict>
               <v:line w14:anchorId="0C4C594C" id="Conector recto 52" o:spid="_x0000_s1026" style="position:absolute;flip:x y;z-index:251751424;visibility:visible;mso-wrap-style:square;mso-width-percent:0;mso-height-percent:0;mso-wrap-distance-left:9pt;mso-wrap-distance-top:0;mso-wrap-distance-right:9pt;mso-wrap-distance-bottom:0;mso-position-horizontal:absolute;mso-position-horizontal-relative:margin;mso-position-vertical:absolute;mso-position-vertical-relative:text;mso-width-percent:0;mso-height-percent:0;mso-width-relative:margin;mso-height-relative:margin" from="462.45pt,21.8pt" to="464.7pt,402.05pt" o:gfxdata="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" strokecolor="black [3200]" strokeweight=".5pt">
                 <v:stroke joinstyle="miter"/>
@@ -1421,7 +937,7 @@
               </wp:anchor>
             </w:drawing>
           </mc:Choice>
-          <mc:Fallback>
+          <mc:Fallback xmlns:w16cid="http://schemas.microsoft.com/office/word/2016/wordml/cid" xmlns:am3d="http://schemas.microsoft.com/office/drawing/2017/model3d" xmlns:aink="http://schemas.microsoft.com/office/drawing/2016/ink" xmlns:cx8="http://schemas.microsoft.com/office/drawing/2016/5/14/chartex" xmlns:cx7="http://schemas.microsoft.com/office/drawing/2016/5/13/chartex" xmlns:cx6="http://schemas.microsoft.com/office/drawing/2016/5/12/chartex" xmlns:cx5="http://schemas.microsoft.com/office/drawing/2016/5/11/chartex" xmlns:cx4="http://schemas.microsoft.com/office/drawing/2016/5/10/chartex" xmlns:cx3="http://schemas.microsoft.com/office/drawing/2016/5/9/chartex" xmlns:cx2="http://schemas.microsoft.com/office/drawing/2015/10/21/chartex" xmlns:cx1="http://schemas.microsoft.com/office/drawing/2015/9/8/chartex">
             <w:pict>
               <v:line w14:anchorId="751C1C5B" id="Conector recto 53" o:spid="_x0000_s1026" style="position:absolute;flip:y;z-index:251753472;visibility:visible;mso-wrap-style:square;mso-width-percent:0;mso-height-percent:0;mso-wrap-distance-left:9pt;mso-wrap-distance-top:0;mso-wrap-distance-right:9pt;mso-wrap-distance-bottom:0;mso-position-horizontal:absolute;mso-position-horizontal-relative:margin;mso-position-vertical:absolute;mso-position-vertical-relative:text;mso-width-percent:0;mso-height-percent:0;mso-width-relative:margin;mso-height-relative:margin" from="107.25pt,21.7pt" to="463.5pt,23.95pt" o:gfxdata="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" strokecolor="black [3200]" strokeweight=".5pt">
                 <v:stroke joinstyle="miter"/>
@@ -1497,7 +1013,7 @@
               </wp:anchor>
             </w:drawing>
           </mc:Choice>
-          <mc:Fallback>
+          <mc:Fallback xmlns:w16cid="http://schemas.microsoft.com/office/word/2016/wordml/cid" xmlns:am3d="http://schemas.microsoft.com/office/drawing/2017/model3d" xmlns:aink="http://schemas.microsoft.com/office/drawing/2016/ink" xmlns:cx8="http://schemas.microsoft.com/office/drawing/2016/5/14/chartex" xmlns:cx7="http://schemas.microsoft.com/office/drawing/2016/5/13/chartex" xmlns:cx6="http://schemas.microsoft.com/office/drawing/2016/5/12/chartex" xmlns:cx5="http://schemas.microsoft.com/office/drawing/2016/5/11/chartex" xmlns:cx4="http://schemas.microsoft.com/office/drawing/2016/5/10/chartex" xmlns:cx3="http://schemas.microsoft.com/office/drawing/2016/5/9/chartex" xmlns:cx2="http://schemas.microsoft.com/office/drawing/2015/10/21/chartex" xmlns:cx1="http://schemas.microsoft.com/office/drawing/2015/9/8/chartex">
             <w:pict>
               <v:shape w14:anchorId="3B61763A" id="Conector recto de flecha 54" o:spid="_x0000_s1026" type="#_x0000_t32" style="position:absolute;margin-left:100.2pt;margin-top:11.7pt;width:10.5pt;height:6pt;flip:x y;z-index:251755520;visibility:visible;mso-wrap-style:square;mso-width-percent:0;mso-height-percent:0;mso-wrap-distance-left:9pt;mso-wrap-distance-top:0;mso-wrap-distance-right:9pt;mso-wrap-distance-bottom:0;mso-position-horizontal:absolute;mso-position-horizontal-relative:text;mso-position-vertical:absolute;mso-position-vertical-relative:text;mso-width-percent:0;mso-height-percent:0;mso-width-relative:margin;mso-height-relative:margin" o:gfxdata="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" strokecolor="black [3200]" strokeweight=".5pt">
                 <v:stroke endarrow="block" joinstyle="miter"/>
@@ -1572,7 +1088,7 @@
               </wp:anchor>
             </w:drawing>
           </mc:Choice>
-          <mc:Fallback>
+          <mc:Fallback xmlns:w16cid="http://schemas.microsoft.com/office/word/2016/wordml/cid" xmlns:am3d="http://schemas.microsoft.com/office/drawing/2017/model3d" xmlns:aink="http://schemas.microsoft.com/office/drawing/2016/ink" xmlns:cx8="http://schemas.microsoft.com/office/drawing/2016/5/14/chartex" xmlns:cx7="http://schemas.microsoft.com/office/drawing/2016/5/13/chartex" xmlns:cx6="http://schemas.microsoft.com/office/drawing/2016/5/12/chartex" xmlns:cx5="http://schemas.microsoft.com/office/drawing/2016/5/11/chartex" xmlns:cx4="http://schemas.microsoft.com/office/drawing/2016/5/10/chartex" xmlns:cx3="http://schemas.microsoft.com/office/drawing/2016/5/9/chartex" xmlns:cx2="http://schemas.microsoft.com/office/drawing/2015/10/21/chartex" xmlns:cx1="http://schemas.microsoft.com/office/drawing/2015/9/8/chartex">
             <w:pict>
               <v:shape w14:anchorId="1761885B" id="Conector recto de flecha 49" o:spid="_x0000_s1026" type="#_x0000_t32" style="position:absolute;margin-left:90.4pt;margin-top:12.4pt;width:3.55pt;height:15.75pt;flip:x y;z-index:251745280;visibility:visible;mso-wrap-style:square;mso-width-percent:0;mso-height-percent:0;mso-wrap-distance-left:9pt;mso-wrap-distance-top:0;mso-wrap-distance-right:9pt;mso-wrap-distance-bottom:0;mso-position-horizontal:absolute;mso-position-horizontal-relative:text;mso-position-vertical:absolute;mso-position-vertical-relative:text;mso-width-percent:0;mso-height-percent:0;mso-width-relative:margin;mso-height-relative:margin" o:gfxdata="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" strokecolor="black [3200]" strokeweight=".5pt">
                 <v:stroke endarrow="block" joinstyle="miter"/>
@@ -1646,7 +1162,7 @@
               </wp:anchor>
             </w:drawing>
           </mc:Choice>
-          <mc:Fallback>
+          <mc:Fallback xmlns:w16cid="http://schemas.microsoft.com/office/word/2016/wordml/cid" xmlns:am3d="http://schemas.microsoft.com/office/drawing/2017/model3d" xmlns:aink="http://schemas.microsoft.com/office/drawing/2016/ink" xmlns:cx8="http://schemas.microsoft.com/office/drawing/2016/5/14/chartex" xmlns:cx7="http://schemas.microsoft.com/office/drawing/2016/5/13/chartex" xmlns:cx6="http://schemas.microsoft.com/office/drawing/2016/5/12/chartex" xmlns:cx5="http://schemas.microsoft.com/office/drawing/2016/5/11/chartex" xmlns:cx4="http://schemas.microsoft.com/office/drawing/2016/5/10/chartex" xmlns:cx3="http://schemas.microsoft.com/office/drawing/2016/5/9/chartex" xmlns:cx2="http://schemas.microsoft.com/office/drawing/2015/10/21/chartex" xmlns:cx1="http://schemas.microsoft.com/office/drawing/2015/9/8/chartex">
             <w:pict>
               <v:shape w14:anchorId="5BEF7905" id="Conector recto de flecha 42" o:spid="_x0000_s1026" type="#_x0000_t32" style="position:absolute;margin-left:56.7pt;margin-top:10.2pt;width:7.5pt;height:17.25pt;flip:y;z-index:251735040;visibility:visible;mso-wrap-style:square;mso-width-percent:0;mso-height-percent:0;mso-wrap-distance-left:9pt;mso-wrap-distance-top:0;mso-wrap-distance-right:9pt;mso-wrap-distance-bottom:0;mso-position-horizontal:absolute;mso-position-horizontal-relative:text;mso-position-vertical:absolute;mso-position-vertical-relative:text;mso-width-percent:0;mso-height-percent:0;mso-width-relative:margin;mso-height-relative:margin" o:gfxdata="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" strokecolor="#5b9bd5 [3204]" strokeweight=".5pt">
                 <v:stroke endarrow="block" joinstyle="miter"/>
@@ -1717,7 +1233,7 @@
               </wp:anchor>
             </w:drawing>
           </mc:Choice>
-          <mc:Fallback>
+          <mc:Fallback xmlns:w16cid="http://schemas.microsoft.com/office/word/2016/wordml/cid" xmlns:am3d="http://schemas.microsoft.com/office/drawing/2017/model3d" xmlns:aink="http://schemas.microsoft.com/office/drawing/2016/ink" xmlns:cx8="http://schemas.microsoft.com/office/drawing/2016/5/14/chartex" xmlns:cx7="http://schemas.microsoft.com/office/drawing/2016/5/13/chartex" xmlns:cx6="http://schemas.microsoft.com/office/drawing/2016/5/12/chartex" xmlns:cx5="http://schemas.microsoft.com/office/drawing/2016/5/11/chartex" xmlns:cx4="http://schemas.microsoft.com/office/drawing/2016/5/10/chartex" xmlns:cx3="http://schemas.microsoft.com/office/drawing/2016/5/9/chartex" xmlns:cx2="http://schemas.microsoft.com/office/drawing/2015/10/21/chartex" xmlns:cx1="http://schemas.microsoft.com/office/drawing/2015/9/8/chartex">
             <w:pict>
               <v:line w14:anchorId="15EB3D98" id="Conector recto 41" o:spid="_x0000_s1026" style="position:absolute;flip:x;z-index:251734016;visibility:visible;mso-wrap-style:square;mso-width-percent:0;mso-height-percent:0;mso-wrap-distance-left:9pt;mso-wrap-distance-top:0;mso-wrap-distance-right:9pt;mso-wrap-distance-bottom:0;mso-position-horizontal:absolute;mso-position-horizontal-relative:text;mso-position-vertical:absolute;mso-position-vertical-relative:text;mso-width-percent:0;mso-height-percent:0;mso-width-relative:margin;mso-height-relative:margin" from="-54.3pt,25.95pt" to="58.95pt,27.45pt" o:gfxdata="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" strokecolor="#5b9bd5 [3204]" strokeweight=".5pt">
                 <v:stroke joinstyle="miter"/>
@@ -1792,7 +1308,7 @@
               </wp:anchor>
             </w:drawing>
           </mc:Choice>
-          <mc:Fallback>
+          <mc:Fallback xmlns:w16cid="http://schemas.microsoft.com/office/word/2016/wordml/cid" xmlns:am3d="http://schemas.microsoft.com/office/drawing/2017/model3d" xmlns:aink="http://schemas.microsoft.com/office/drawing/2016/ink" xmlns:cx8="http://schemas.microsoft.com/office/drawing/2016/5/14/chartex" xmlns:cx7="http://schemas.microsoft.com/office/drawing/2016/5/13/chartex" xmlns:cx6="http://schemas.microsoft.com/office/drawing/2016/5/12/chartex" xmlns:cx5="http://schemas.microsoft.com/office/drawing/2016/5/11/chartex" xmlns:cx4="http://schemas.microsoft.com/office/drawing/2016/5/10/chartex" xmlns:cx3="http://schemas.microsoft.com/office/drawing/2016/5/9/chartex" xmlns:cx2="http://schemas.microsoft.com/office/drawing/2015/10/21/chartex" xmlns:cx1="http://schemas.microsoft.com/office/drawing/2015/9/8/chartex">
             <w:pict>
               <v:shape w14:anchorId="5316C3A0" id="Conector recto de flecha 28" o:spid="_x0000_s1026" type="#_x0000_t32" style="position:absolute;margin-left:79.35pt;margin-top:13.9pt;width:3.6pt;height:23.25pt;flip:x y;z-index:251710464;visibility:visible;mso-wrap-style:square;mso-width-percent:0;mso-height-percent:0;mso-wrap-distance-left:9pt;mso-wrap-distance-top:0;mso-wrap-distance-right:9pt;mso-wrap-distance-bottom:0;mso-position-horizontal:absolute;mso-position-horizontal-relative:text;mso-position-vertical:absolute;mso-position-vertical-relative:text;mso-width-percent:0;mso-height-percent:0;mso-width-relative:margin;mso-height-relative:margin" o:gfxdata="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" strokecolor="black [3200]" strokeweight=".5pt">
                 <v:stroke endarrow="block" joinstyle="miter"/>
@@ -1906,7 +1422,7 @@
               </wp:anchor>
             </w:drawing>
           </mc:Choice>
-          <mc:Fallback>
+          <mc:Fallback xmlns:w16cid="http://schemas.microsoft.com/office/word/2016/wordml/cid" xmlns:am3d="http://schemas.microsoft.com/office/drawing/2017/model3d" xmlns:aink="http://schemas.microsoft.com/office/drawing/2016/ink" xmlns:cx8="http://schemas.microsoft.com/office/drawing/2016/5/14/chartex" xmlns:cx7="http://schemas.microsoft.com/office/drawing/2016/5/13/chartex" xmlns:cx6="http://schemas.microsoft.com/office/drawing/2016/5/12/chartex" xmlns:cx5="http://schemas.microsoft.com/office/drawing/2016/5/11/chartex" xmlns:cx4="http://schemas.microsoft.com/office/drawing/2016/5/10/chartex" xmlns:cx3="http://schemas.microsoft.com/office/drawing/2016/5/9/chartex" xmlns:cx2="http://schemas.microsoft.com/office/drawing/2015/10/21/chartex" xmlns:cx1="http://schemas.microsoft.com/office/drawing/2015/9/8/chartex">
             <w:pict>
               <v:line w14:anchorId="03C187AE" id="Conector recto 48" o:spid="_x0000_s1026" style="position:absolute;flip:y;z-index:251743232;visibility:visible;mso-wrap-style:square;mso-width-percent:0;mso-height-percent:0;mso-wrap-distance-left:9pt;mso-wrap-distance-top:0;mso-wrap-distance-right:9pt;mso-wrap-distance-bottom:0;mso-position-horizontal:absolute;mso-position-horizontal-relative:margin;mso-position-vertical:absolute;mso-position-vertical-relative:text;mso-width-percent:0;mso-height-percent:0;mso-width-relative:margin;mso-height-relative:margin" from="92.7pt,4.4pt" to="448.95pt,6.65pt" o:gfxdata="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" strokecolor="black [3200]" strokeweight=".5pt">
                 <v:stroke joinstyle="miter"/>
@@ -1978,7 +1494,7 @@
               </wp:anchor>
             </w:drawing>
           </mc:Choice>
-          <mc:Fallback>
+          <mc:Fallback xmlns:w16cid="http://schemas.microsoft.com/office/word/2016/wordml/cid" xmlns:am3d="http://schemas.microsoft.com/office/drawing/2017/model3d" xmlns:aink="http://schemas.microsoft.com/office/drawing/2016/ink" xmlns:cx8="http://schemas.microsoft.com/office/drawing/2016/5/14/chartex" xmlns:cx7="http://schemas.microsoft.com/office/drawing/2016/5/13/chartex" xmlns:cx6="http://schemas.microsoft.com/office/drawing/2016/5/12/chartex" xmlns:cx5="http://schemas.microsoft.com/office/drawing/2016/5/11/chartex" xmlns:cx4="http://schemas.microsoft.com/office/drawing/2016/5/10/chartex" xmlns:cx3="http://schemas.microsoft.com/office/drawing/2016/5/9/chartex" xmlns:cx2="http://schemas.microsoft.com/office/drawing/2015/10/21/chartex" xmlns:cx1="http://schemas.microsoft.com/office/drawing/2015/9/8/chartex">
             <w:pict>
               <v:line w14:anchorId="78BED4F9" id="Conector recto 27" o:spid="_x0000_s1026" style="position:absolute;flip:y;z-index:251708416;visibility:visible;mso-wrap-style:square;mso-width-percent:0;mso-height-percent:0;mso-wrap-distance-left:9pt;mso-wrap-distance-top:0;mso-wrap-distance-right:9pt;mso-wrap-distance-bottom:0;mso-position-horizontal:absolute;mso-position-horizontal-relative:margin;mso-position-vertical:absolute;mso-position-vertical-relative:text;mso-width-percent:0;mso-height-percent:0;mso-width-relative:margin;mso-height-relative:margin" from="81.45pt,9.65pt" to="433.2pt,12.65pt" o:gfxdata="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" strokecolor="black [3200]" strokeweight=".5pt">
                 <v:stroke joinstyle="miter"/>
@@ -2050,7 +1566,7 @@
               </wp:anchor>
             </w:drawing>
           </mc:Choice>
-          <mc:Fallback>
+          <mc:Fallback xmlns:w16cid="http://schemas.microsoft.com/office/word/2016/wordml/cid" xmlns:am3d="http://schemas.microsoft.com/office/drawing/2017/model3d" xmlns:aink="http://schemas.microsoft.com/office/drawing/2016/ink" xmlns:cx8="http://schemas.microsoft.com/office/drawing/2016/5/14/chartex" xmlns:cx7="http://schemas.microsoft.com/office/drawing/2016/5/13/chartex" xmlns:cx6="http://schemas.microsoft.com/office/drawing/2016/5/12/chartex" xmlns:cx5="http://schemas.microsoft.com/office/drawing/2016/5/11/chartex" xmlns:cx4="http://schemas.microsoft.com/office/drawing/2016/5/10/chartex" xmlns:cx3="http://schemas.microsoft.com/office/drawing/2016/5/9/chartex" xmlns:cx2="http://schemas.microsoft.com/office/drawing/2015/10/21/chartex" xmlns:cx1="http://schemas.microsoft.com/office/drawing/2015/9/8/chartex">
             <w:pict>
               <v:line w14:anchorId="43AAF7A1" id="Conector recto 26" o:spid="_x0000_s1026" style="position:absolute;flip:y;z-index:251706368;visibility:visible;mso-wrap-style:square;mso-width-percent:0;mso-height-percent:0;mso-wrap-distance-left:9pt;mso-wrap-distance-top:0;mso-wrap-distance-right:9pt;mso-wrap-distance-bottom:0;mso-position-horizontal:absolute;mso-position-horizontal-relative:margin;mso-position-vertical:absolute;mso-position-vertical-relative:text;mso-width-percent:0;mso-height-percent:0;mso-width-relative:margin;mso-height-relative:margin" from="430.2pt,11.15pt" to="431.7pt,206.15pt" o:gfxdata="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" strokecolor="black [3200]" strokeweight=".5pt">
                 <v:stroke joinstyle="miter"/>
@@ -2122,7 +1638,7 @@
               </wp:anchor>
             </w:drawing>
           </mc:Choice>
-          <mc:Fallback>
+          <mc:Fallback xmlns:w16cid="http://schemas.microsoft.com/office/word/2016/wordml/cid" xmlns:am3d="http://schemas.microsoft.com/office/drawing/2017/model3d" xmlns:aink="http://schemas.microsoft.com/office/drawing/2016/ink" xmlns:cx8="http://schemas.microsoft.com/office/drawing/2016/5/14/chartex" xmlns:cx7="http://schemas.microsoft.com/office/drawing/2016/5/13/chartex" xmlns:cx6="http://schemas.microsoft.com/office/drawing/2016/5/12/chartex" xmlns:cx5="http://schemas.microsoft.com/office/drawing/2016/5/11/chartex" xmlns:cx4="http://schemas.microsoft.com/office/drawing/2016/5/10/chartex" xmlns:cx3="http://schemas.microsoft.com/office/drawing/2016/5/9/chartex" xmlns:cx2="http://schemas.microsoft.com/office/drawing/2015/10/21/chartex" xmlns:cx1="http://schemas.microsoft.com/office/drawing/2015/9/8/chartex">
             <w:pict>
               <v:line w14:anchorId="0D6675DF" id="Conector recto 11" o:spid="_x0000_s1026" style="position:absolute;flip:x y;z-index:251675648;visibility:visible;mso-wrap-style:square;mso-width-percent:0;mso-height-percent:0;mso-wrap-distance-left:9pt;mso-wrap-distance-top:0;mso-wrap-distance-right:9pt;mso-wrap-distance-bottom:0;mso-position-horizontal:absolute;mso-position-horizontal-relative:text;mso-position-vertical:absolute;mso-position-vertical-relative:text;mso-width-percent:0;mso-height-percent:0;mso-width-relative:margin;mso-height-relative:margin" from="-32.55pt,10.25pt" to="35.7pt,10.25pt" o:gfxdata="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" strokecolor="black [3200]" strokeweight=".5pt">
                 <v:stroke joinstyle="miter"/>
@@ -2193,7 +1709,7 @@
               </wp:anchor>
             </w:drawing>
           </mc:Choice>
-          <mc:Fallback>
+          <mc:Fallback xmlns:w16cid="http://schemas.microsoft.com/office/word/2016/wordml/cid" xmlns:am3d="http://schemas.microsoft.com/office/drawing/2017/model3d" xmlns:aink="http://schemas.microsoft.com/office/drawing/2016/ink" xmlns:cx8="http://schemas.microsoft.com/office/drawing/2016/5/14/chartex" xmlns:cx7="http://schemas.microsoft.com/office/drawing/2016/5/13/chartex" xmlns:cx6="http://schemas.microsoft.com/office/drawing/2016/5/12/chartex" xmlns:cx5="http://schemas.microsoft.com/office/drawing/2016/5/11/chartex" xmlns:cx4="http://schemas.microsoft.com/office/drawing/2016/5/10/chartex" xmlns:cx3="http://schemas.microsoft.com/office/drawing/2016/5/9/chartex" xmlns:cx2="http://schemas.microsoft.com/office/drawing/2015/10/21/chartex" xmlns:cx1="http://schemas.microsoft.com/office/drawing/2015/9/8/chartex">
             <w:pict>
               <v:line w14:anchorId="6AFF9E11" id="Conector recto 10" o:spid="_x0000_s1026" style="position:absolute;flip:y;z-index:251673600;visibility:visible;mso-wrap-style:square;mso-width-percent:0;mso-height-percent:0;mso-wrap-distance-left:9pt;mso-wrap-distance-top:0;mso-wrap-distance-right:9pt;mso-wrap-distance-bottom:0;mso-position-horizontal:absolute;mso-position-horizontal-relative:text;mso-position-vertical:absolute;mso-position-vertical-relative:text;mso-width-percent:0;mso-height-percent:0;mso-width-relative:margin;mso-height-relative:margin" from="36.45pt,10.25pt" to="36.45pt,21.5pt" o:gfxdata="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" strokecolor="black [3200]" strokeweight=".5pt">
                 <v:stroke joinstyle="miter"/>
@@ -2276,7 +1792,7 @@
               </wp:anchor>
             </w:drawing>
           </mc:Choice>
-          <mc:Fallback>
+          <mc:Fallback xmlns:w16cid="http://schemas.microsoft.com/office/word/2016/wordml/cid" xmlns:am3d="http://schemas.microsoft.com/office/drawing/2017/model3d" xmlns:aink="http://schemas.microsoft.com/office/drawing/2016/ink" xmlns:cx8="http://schemas.microsoft.com/office/drawing/2016/5/14/chartex" xmlns:cx7="http://schemas.microsoft.com/office/drawing/2016/5/13/chartex" xmlns:cx6="http://schemas.microsoft.com/office/drawing/2016/5/12/chartex" xmlns:cx5="http://schemas.microsoft.com/office/drawing/2016/5/11/chartex" xmlns:cx4="http://schemas.microsoft.com/office/drawing/2016/5/10/chartex" xmlns:cx3="http://schemas.microsoft.com/office/drawing/2016/5/9/chartex" xmlns:cx2="http://schemas.microsoft.com/office/drawing/2015/10/21/chartex" xmlns:cx1="http://schemas.microsoft.com/office/drawing/2015/9/8/chartex">
             <w:pict>
               <v:shape w14:anchorId="3DA53A35" id="Conector recto de flecha 14" o:spid="_x0000_s1026" type="#_x0000_t32" style="position:absolute;margin-left:71.7pt;margin-top:14pt;width:12.75pt;height:33.75pt;flip:x;z-index:251681792;visibility:visible;mso-wrap-style:square;mso-width-percent:0;mso-height-percent:0;mso-wrap-distance-left:9pt;mso-wrap-distance-top:0;mso-wrap-distance-right:9pt;mso-wrap-distance-bottom:0;mso-position-horizontal:absolute;mso-position-horizontal-relative:text;mso-position-vertical:absolute;mso-position-vertical-relative:text;mso-width-percent:0;mso-height-percent:0;mso-width-relative:margin;mso-height-relative:margin" o:gfxdata="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" strokecolor="black [3200]" strokeweight=".5pt">
                 <v:stroke endarrow="block" joinstyle="miter"/>
@@ -2415,7 +1931,7 @@
               </wp:anchor>
             </w:drawing>
           </mc:Choice>
-          <mc:Fallback>
+          <mc:Fallback xmlns:w16cid="http://schemas.microsoft.com/office/word/2016/wordml/cid" xmlns:am3d="http://schemas.microsoft.com/office/drawing/2017/model3d" xmlns:aink="http://schemas.microsoft.com/office/drawing/2016/ink" xmlns:cx8="http://schemas.microsoft.com/office/drawing/2016/5/14/chartex" xmlns:cx7="http://schemas.microsoft.com/office/drawing/2016/5/13/chartex" xmlns:cx6="http://schemas.microsoft.com/office/drawing/2016/5/12/chartex" xmlns:cx5="http://schemas.microsoft.com/office/drawing/2016/5/11/chartex" xmlns:cx4="http://schemas.microsoft.com/office/drawing/2016/5/10/chartex" xmlns:cx3="http://schemas.microsoft.com/office/drawing/2016/5/9/chartex" xmlns:cx2="http://schemas.microsoft.com/office/drawing/2015/10/21/chartex" xmlns:cx1="http://schemas.microsoft.com/office/drawing/2015/9/8/chartex">
             <w:pict>
               <v:shape w14:anchorId="22E85DCF" id="Conector recto de flecha 18" o:spid="_x0000_s1026" type="#_x0000_t32" style="position:absolute;margin-left:117.45pt;margin-top:16.6pt;width:124.5pt;height:69.75pt;flip:x y;z-index:251689984;visibility:visible;mso-wrap-style:square;mso-width-percent:0;mso-height-percent:0;mso-wrap-distance-left:9pt;mso-wrap-distance-top:0;mso-wrap-distance-right:9pt;mso-wrap-distance-bottom:0;mso-position-horizontal:absolute;mso-position-horizontal-relative:text;mso-position-vertical:absolute;mso-position-vertical-relative:text;mso-width-percent:0;mso-height-percent:0;mso-width-relative:margin;mso-height-relative:margin" o:gfxdata="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" strokecolor="black [3200]" strokeweight=".5pt">
                 <v:stroke endarrow="block" joinstyle="miter"/>
@@ -2490,7 +2006,7 @@
               </wp:anchor>
             </w:drawing>
           </mc:Choice>
-          <mc:Fallback>
+          <mc:Fallback xmlns:w16cid="http://schemas.microsoft.com/office/word/2016/wordml/cid" xmlns:am3d="http://schemas.microsoft.com/office/drawing/2017/model3d" xmlns:aink="http://schemas.microsoft.com/office/drawing/2016/ink" xmlns:cx8="http://schemas.microsoft.com/office/drawing/2016/5/14/chartex" xmlns:cx7="http://schemas.microsoft.com/office/drawing/2016/5/13/chartex" xmlns:cx6="http://schemas.microsoft.com/office/drawing/2016/5/12/chartex" xmlns:cx5="http://schemas.microsoft.com/office/drawing/2016/5/11/chartex" xmlns:cx4="http://schemas.microsoft.com/office/drawing/2016/5/10/chartex" xmlns:cx3="http://schemas.microsoft.com/office/drawing/2016/5/9/chartex" xmlns:cx2="http://schemas.microsoft.com/office/drawing/2015/10/21/chartex" xmlns:cx1="http://schemas.microsoft.com/office/drawing/2015/9/8/chartex">
             <w:pict>
               <v:shape w14:anchorId="32793369" id="Conector recto de flecha 15" o:spid="_x0000_s1026" type="#_x0000_t32" style="position:absolute;margin-left:99.45pt;margin-top:15.85pt;width:9.75pt;height:47.25pt;flip:y;z-index:251683840;visibility:visible;mso-wrap-style:square;mso-width-percent:0;mso-height-percent:0;mso-wrap-distance-left:9pt;mso-wrap-distance-top:0;mso-wrap-distance-right:9pt;mso-wrap-distance-bottom:0;mso-position-horizontal:absolute;mso-position-horizontal-relative:text;mso-position-vertical:absolute;mso-position-vertical-relative:text;mso-width-percent:0;mso-height-percent:0;mso-width-relative:margin;mso-height-relative:margin" o:gfxdata="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" strokecolor="black [3200]" strokeweight=".5pt">
                 <v:stroke endarrow="block" joinstyle="miter"/>
@@ -2616,7 +2132,7 @@
               </wp:anchor>
             </w:drawing>
           </mc:Choice>
-          <mc:Fallback>
+          <mc:Fallback xmlns:w16cid="http://schemas.microsoft.com/office/word/2016/wordml/cid" xmlns:am3d="http://schemas.microsoft.com/office/drawing/2017/model3d" xmlns:aink="http://schemas.microsoft.com/office/drawing/2016/ink" xmlns:cx8="http://schemas.microsoft.com/office/drawing/2016/5/14/chartex" xmlns:cx7="http://schemas.microsoft.com/office/drawing/2016/5/13/chartex" xmlns:cx6="http://schemas.microsoft.com/office/drawing/2016/5/12/chartex" xmlns:cx5="http://schemas.microsoft.com/office/drawing/2016/5/11/chartex" xmlns:cx4="http://schemas.microsoft.com/office/drawing/2016/5/10/chartex" xmlns:cx3="http://schemas.microsoft.com/office/drawing/2016/5/9/chartex" xmlns:cx2="http://schemas.microsoft.com/office/drawing/2015/10/21/chartex" xmlns:cx1="http://schemas.microsoft.com/office/drawing/2015/9/8/chartex">
             <w:pict>
               <v:shape w14:anchorId="560FA121" id="Conector recto de flecha 33" o:spid="_x0000_s1026" type="#_x0000_t32" style="position:absolute;margin-left:49.2pt;margin-top:15.05pt;width:13.5pt;height:10.5pt;flip:y;z-index:251720704;visibility:visible;mso-wrap-style:square;mso-width-percent:0;mso-height-percent:0;mso-wrap-distance-left:9pt;mso-wrap-distance-top:0;mso-wrap-distance-right:9pt;mso-wrap-distance-bottom:0;mso-position-horizontal:absolute;mso-position-horizontal-relative:text;mso-position-vertical:absolute;mso-position-vertical-relative:text;mso-width-percent:0;mso-height-percent:0;mso-width-relative:margin;mso-height-relative:margin" o:gfxdata="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" strokecolor="black [3200]" strokeweight=".5pt">
                 <v:stroke endarrow="block" joinstyle="miter"/>
@@ -2687,7 +2203,7 @@
               </wp:anchor>
             </w:drawing>
           </mc:Choice>
-          <mc:Fallback>
+          <mc:Fallback xmlns:w16cid="http://schemas.microsoft.com/office/word/2016/wordml/cid" xmlns:am3d="http://schemas.microsoft.com/office/drawing/2017/model3d" xmlns:aink="http://schemas.microsoft.com/office/drawing/2016/ink" xmlns:cx8="http://schemas.microsoft.com/office/drawing/2016/5/14/chartex" xmlns:cx7="http://schemas.microsoft.com/office/drawing/2016/5/13/chartex" xmlns:cx6="http://schemas.microsoft.com/office/drawing/2016/5/12/chartex" xmlns:cx5="http://schemas.microsoft.com/office/drawing/2016/5/11/chartex" xmlns:cx4="http://schemas.microsoft.com/office/drawing/2016/5/10/chartex" xmlns:cx3="http://schemas.microsoft.com/office/drawing/2016/5/9/chartex" xmlns:cx2="http://schemas.microsoft.com/office/drawing/2015/10/21/chartex" xmlns:cx1="http://schemas.microsoft.com/office/drawing/2015/9/8/chartex">
             <w:pict>
               <v:line w14:anchorId="5E547671" id="Conector recto 32" o:spid="_x0000_s1026" style="position:absolute;flip:x;z-index:251718656;visibility:visible;mso-wrap-style:square;mso-width-percent:0;mso-height-percent:0;mso-wrap-distance-left:9pt;mso-wrap-distance-top:0;mso-wrap-distance-right:9pt;mso-wrap-distance-bottom:0;mso-position-horizontal:absolute;mso-position-horizontal-relative:text;mso-position-vertical:absolute;mso-position-vertical-relative:text;mso-width-percent:0;mso-height-percent:0;mso-width-relative:margin;mso-height-relative:margin" from="-37.05pt,25.55pt" to="49.95pt,25.55pt" o:gfxdata="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" strokecolor="black [3200]" strokeweight=".5pt">
                 <v:stroke joinstyle="miter"/>
@@ -2758,7 +2274,7 @@
               </wp:anchor>
             </w:drawing>
           </mc:Choice>
-          <mc:Fallback>
+          <mc:Fallback xmlns:w16cid="http://schemas.microsoft.com/office/word/2016/wordml/cid" xmlns:am3d="http://schemas.microsoft.com/office/drawing/2017/model3d" xmlns:aink="http://schemas.microsoft.com/office/drawing/2016/ink" xmlns:cx8="http://schemas.microsoft.com/office/drawing/2016/5/14/chartex" xmlns:cx7="http://schemas.microsoft.com/office/drawing/2016/5/13/chartex" xmlns:cx6="http://schemas.microsoft.com/office/drawing/2016/5/12/chartex" xmlns:cx5="http://schemas.microsoft.com/office/drawing/2016/5/11/chartex" xmlns:cx4="http://schemas.microsoft.com/office/drawing/2016/5/10/chartex" xmlns:cx3="http://schemas.microsoft.com/office/drawing/2016/5/9/chartex" xmlns:cx2="http://schemas.microsoft.com/office/drawing/2015/10/21/chartex" xmlns:cx1="http://schemas.microsoft.com/office/drawing/2015/9/8/chartex">
             <w:pict>
               <v:line w14:anchorId="3AC7B331" id="Conector recto 31" o:spid="_x0000_s1026" style="position:absolute;flip:x;z-index:251716608;visibility:visible;mso-wrap-style:square;mso-width-percent:0;mso-height-percent:0;mso-wrap-distance-left:9pt;mso-wrap-distance-top:0;mso-wrap-distance-right:9pt;mso-wrap-distance-bottom:0;mso-position-horizontal:absolute;mso-position-horizontal-relative:text;mso-position-vertical:absolute;mso-position-vertical-relative:text;mso-width-percent:0;mso-height-percent:0;mso-width-relative:margin;mso-height-relative:margin" from="-37.05pt,24.8pt" to="-36.3pt,128.3pt" o:gfxdata="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" strokecolor="black [3200]" strokeweight=".5pt">
                 <v:stroke joinstyle="miter"/>
@@ -2833,7 +2349,7 @@
               </wp:anchor>
             </w:drawing>
           </mc:Choice>
-          <mc:Fallback>
+          <mc:Fallback xmlns:w16cid="http://schemas.microsoft.com/office/word/2016/wordml/cid" xmlns:am3d="http://schemas.microsoft.com/office/drawing/2017/model3d" xmlns:aink="http://schemas.microsoft.com/office/drawing/2016/ink" xmlns:cx8="http://schemas.microsoft.com/office/drawing/2016/5/14/chartex" xmlns:cx7="http://schemas.microsoft.com/office/drawing/2016/5/13/chartex" xmlns:cx6="http://schemas.microsoft.com/office/drawing/2016/5/12/chartex" xmlns:cx5="http://schemas.microsoft.com/office/drawing/2016/5/11/chartex" xmlns:cx4="http://schemas.microsoft.com/office/drawing/2016/5/10/chartex" xmlns:cx3="http://schemas.microsoft.com/office/drawing/2016/5/9/chartex" xmlns:cx2="http://schemas.microsoft.com/office/drawing/2015/10/21/chartex" xmlns:cx1="http://schemas.microsoft.com/office/drawing/2015/9/8/chartex">
             <w:pict>
               <v:shape w14:anchorId="634AB04F" id="Conector recto de flecha 23" o:spid="_x0000_s1026" type="#_x0000_t32" style="position:absolute;margin-left:71.7pt;margin-top:17.3pt;width:3.6pt;height:19.5pt;flip:y;z-index:251700224;visibility:visible;mso-wrap-style:square;mso-width-percent:0;mso-height-percent:0;mso-wrap-distance-left:9pt;mso-wrap-distance-top:0;mso-wrap-distance-right:9pt;mso-wrap-distance-bottom:0;mso-position-horizontal:absolute;mso-position-horizontal-relative:text;mso-position-vertical:absolute;mso-position-vertical-relative:text;mso-width-percent:0;mso-height-percent:0;mso-width-relative:margin;mso-height-relative:margin" o:gfxdata="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" strokecolor="black [3200]" strokeweight=".5pt">
                 <v:stroke endarrow="block" joinstyle="miter"/>
@@ -2944,7 +2460,7 @@
               </wp:anchor>
             </w:drawing>
           </mc:Choice>
-          <mc:Fallback>
+          <mc:Fallback xmlns:w16cid="http://schemas.microsoft.com/office/word/2016/wordml/cid" xmlns:am3d="http://schemas.microsoft.com/office/drawing/2017/model3d" xmlns:aink="http://schemas.microsoft.com/office/drawing/2016/ink" xmlns:cx8="http://schemas.microsoft.com/office/drawing/2016/5/14/chartex" xmlns:cx7="http://schemas.microsoft.com/office/drawing/2016/5/13/chartex" xmlns:cx6="http://schemas.microsoft.com/office/drawing/2016/5/12/chartex" xmlns:cx5="http://schemas.microsoft.com/office/drawing/2016/5/11/chartex" xmlns:cx4="http://schemas.microsoft.com/office/drawing/2016/5/10/chartex" xmlns:cx3="http://schemas.microsoft.com/office/drawing/2016/5/9/chartex" xmlns:cx2="http://schemas.microsoft.com/office/drawing/2015/10/21/chartex" xmlns:cx1="http://schemas.microsoft.com/office/drawing/2015/9/8/chartex">
             <w:pict>
               <v:line w14:anchorId="0D27D6D6" id="Conector recto 22" o:spid="_x0000_s1026" style="position:absolute;flip:x y;z-index:251698176;visibility:visible;mso-wrap-style:square;mso-width-percent:0;mso-height-percent:0;mso-wrap-distance-left:9pt;mso-wrap-distance-top:0;mso-wrap-distance-right:9pt;mso-wrap-distance-bottom:0;mso-position-horizontal:absolute;mso-position-horizontal-relative:text;mso-position-vertical:absolute;mso-position-vertical-relative:text;mso-width-percent:0;mso-height-percent:0;mso-width-relative:margin;mso-height-relative:margin" from="-24.3pt,13pt" to="71.7pt,13.75pt" o:gfxdata="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" strokecolor="black [3200]" strokeweight=".5pt">
                 <v:stroke joinstyle="miter"/>
@@ -3015,7 +2531,7 @@
               </wp:anchor>
             </w:drawing>
           </mc:Choice>
-          <mc:Fallback>
+          <mc:Fallback xmlns:w16cid="http://schemas.microsoft.com/office/word/2016/wordml/cid" xmlns:am3d="http://schemas.microsoft.com/office/drawing/2017/model3d" xmlns:aink="http://schemas.microsoft.com/office/drawing/2016/ink" xmlns:cx8="http://schemas.microsoft.com/office/drawing/2016/5/14/chartex" xmlns:cx7="http://schemas.microsoft.com/office/drawing/2016/5/13/chartex" xmlns:cx6="http://schemas.microsoft.com/office/drawing/2016/5/12/chartex" xmlns:cx5="http://schemas.microsoft.com/office/drawing/2016/5/11/chartex" xmlns:cx4="http://schemas.microsoft.com/office/drawing/2016/5/10/chartex" xmlns:cx3="http://schemas.microsoft.com/office/drawing/2016/5/9/chartex" xmlns:cx2="http://schemas.microsoft.com/office/drawing/2015/10/21/chartex" xmlns:cx1="http://schemas.microsoft.com/office/drawing/2015/9/8/chartex">
             <w:pict>
               <v:line w14:anchorId="37B223D0" id="Conector recto 21" o:spid="_x0000_s1026" style="position:absolute;flip:x;z-index:251696128;visibility:visible;mso-wrap-style:square;mso-width-percent:0;mso-height-percent:0;mso-wrap-distance-left:9pt;mso-wrap-distance-top:0;mso-wrap-distance-right:9pt;mso-wrap-distance-bottom:0;mso-position-horizontal:absolute;mso-position-horizontal-relative:margin;mso-position-vertical:absolute;mso-position-vertical-relative:text;mso-width-percent:0;mso-height-percent:0;mso-width-relative:margin;mso-height-relative:margin" from="-24.3pt,13.75pt" to="-23.55pt,57.25pt" o:gfxdata="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" strokecolor="black [3200]" strokeweight=".5pt">
                 <v:stroke joinstyle="miter"/>
@@ -3087,7 +2603,7 @@
               </wp:anchor>
             </w:drawing>
           </mc:Choice>
-          <mc:Fallback>
+          <mc:Fallback xmlns:w16cid="http://schemas.microsoft.com/office/word/2016/wordml/cid" xmlns:am3d="http://schemas.microsoft.com/office/drawing/2017/model3d" xmlns:aink="http://schemas.microsoft.com/office/drawing/2016/ink" xmlns:cx8="http://schemas.microsoft.com/office/drawing/2016/5/14/chartex" xmlns:cx7="http://schemas.microsoft.com/office/drawing/2016/5/13/chartex" xmlns:cx6="http://schemas.microsoft.com/office/drawing/2016/5/12/chartex" xmlns:cx5="http://schemas.microsoft.com/office/drawing/2016/5/11/chartex" xmlns:cx4="http://schemas.microsoft.com/office/drawing/2016/5/10/chartex" xmlns:cx3="http://schemas.microsoft.com/office/drawing/2016/5/9/chartex" xmlns:cx2="http://schemas.microsoft.com/office/drawing/2015/10/21/chartex" xmlns:cx1="http://schemas.microsoft.com/office/drawing/2015/9/8/chartex">
             <w:pict>
               <v:line w14:anchorId="48521A2C" id="Conector recto 17" o:spid="_x0000_s1026" style="position:absolute;flip:x;z-index:251687936;visibility:visible;mso-wrap-style:square;mso-width-percent:0;mso-height-percent:0;mso-wrap-distance-left:9pt;mso-wrap-distance-top:0;mso-wrap-distance-right:9pt;mso-wrap-distance-bottom:0;mso-position-horizontal:absolute;mso-position-horizontal-relative:text;mso-position-vertical:absolute;mso-position-vertical-relative:text;mso-width-percent:0;mso-height-percent:0;mso-width-relative:margin;mso-height-relative:margin" from="112.2pt,1pt" to="244.2pt,9.25pt" o:gfxdata="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" strokecolor="black [3200]" strokeweight=".5pt">
                 <v:stroke joinstyle="miter"/>
@@ -3158,7 +2674,7 @@
               </wp:anchor>
             </w:drawing>
           </mc:Choice>
-          <mc:Fallback>
+          <mc:Fallback xmlns:w16cid="http://schemas.microsoft.com/office/word/2016/wordml/cid" xmlns:am3d="http://schemas.microsoft.com/office/drawing/2017/model3d" xmlns:aink="http://schemas.microsoft.com/office/drawing/2016/ink" xmlns:cx8="http://schemas.microsoft.com/office/drawing/2016/5/14/chartex" xmlns:cx7="http://schemas.microsoft.com/office/drawing/2016/5/13/chartex" xmlns:cx6="http://schemas.microsoft.com/office/drawing/2016/5/12/chartex" xmlns:cx5="http://schemas.microsoft.com/office/drawing/2016/5/11/chartex" xmlns:cx4="http://schemas.microsoft.com/office/drawing/2016/5/10/chartex" xmlns:cx3="http://schemas.microsoft.com/office/drawing/2016/5/9/chartex" xmlns:cx2="http://schemas.microsoft.com/office/drawing/2015/10/21/chartex" xmlns:cx1="http://schemas.microsoft.com/office/drawing/2015/9/8/chartex">
             <w:pict>
               <v:line w14:anchorId="2FB89305" id="Conector recto 16" o:spid="_x0000_s1026" style="position:absolute;flip:y;z-index:251685888;visibility:visible;mso-wrap-style:square;mso-width-percent:0;mso-height-percent:0;mso-wrap-distance-left:9pt;mso-wrap-distance-top:0;mso-wrap-distance-right:9pt;mso-wrap-distance-bottom:0;mso-position-horizontal:absolute;mso-position-horizontal-relative:margin;mso-position-vertical:absolute;mso-position-vertical-relative:text;mso-width-percent:0;mso-height-percent:0;mso-width-relative:margin;mso-height-relative:margin" from="112.2pt,9.25pt" to="112.95pt,24.25pt" o:gfxdata="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" strokecolor="black [3200]" strokeweight=".5pt">
                 <v:stroke joinstyle="miter"/>
@@ -3241,7 +2757,7 @@
               </wp:anchor>
             </w:drawing>
           </mc:Choice>
-          <mc:Fallback>
+          <mc:Fallback xmlns:w16cid="http://schemas.microsoft.com/office/word/2016/wordml/cid" xmlns:am3d="http://schemas.microsoft.com/office/drawing/2017/model3d" xmlns:aink="http://schemas.microsoft.com/office/drawing/2016/ink" xmlns:cx8="http://schemas.microsoft.com/office/drawing/2016/5/14/chartex" xmlns:cx7="http://schemas.microsoft.com/office/drawing/2016/5/13/chartex" xmlns:cx6="http://schemas.microsoft.com/office/drawing/2016/5/12/chartex" xmlns:cx5="http://schemas.microsoft.com/office/drawing/2016/5/11/chartex" xmlns:cx4="http://schemas.microsoft.com/office/drawing/2016/5/10/chartex" xmlns:cx3="http://schemas.microsoft.com/office/drawing/2016/5/9/chartex" xmlns:cx2="http://schemas.microsoft.com/office/drawing/2015/10/21/chartex" xmlns:cx1="http://schemas.microsoft.com/office/drawing/2015/9/8/chartex">
             <w:pict>
               <v:shape w14:anchorId="649335F9" id="Conector recto de flecha 68" o:spid="_x0000_s1026" type="#_x0000_t32" style="position:absolute;margin-left:124.25pt;margin-top:10.75pt;width:14.2pt;height:6.6pt;flip:x y;z-index:251783168;visibility:visible;mso-wrap-style:square;mso-width-percent:0;mso-height-percent:0;mso-wrap-distance-left:9pt;mso-wrap-distance-top:0;mso-wrap-distance-right:9pt;mso-wrap-distance-bottom:0;mso-position-horizontal:absolute;mso-position-horizontal-relative:text;mso-position-vertical:absolute;mso-position-vertical-relative:text;mso-width-percent:0;mso-height-percent:0;mso-width-relative:margin;mso-height-relative:margin" o:gfxdata="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" strokecolor="#5b9bd5 [3204]" strokeweight=".5pt">
                 <v:stroke endarrow="block" joinstyle="miter"/>
@@ -3312,7 +2828,7 @@
               </wp:anchor>
             </w:drawing>
           </mc:Choice>
-          <mc:Fallback>
+          <mc:Fallback xmlns:w16cid="http://schemas.microsoft.com/office/word/2016/wordml/cid" xmlns:am3d="http://schemas.microsoft.com/office/drawing/2017/model3d" xmlns:aink="http://schemas.microsoft.com/office/drawing/2016/ink" xmlns:cx8="http://schemas.microsoft.com/office/drawing/2016/5/14/chartex" xmlns:cx7="http://schemas.microsoft.com/office/drawing/2016/5/13/chartex" xmlns:cx6="http://schemas.microsoft.com/office/drawing/2016/5/12/chartex" xmlns:cx5="http://schemas.microsoft.com/office/drawing/2016/5/11/chartex" xmlns:cx4="http://schemas.microsoft.com/office/drawing/2016/5/10/chartex" xmlns:cx3="http://schemas.microsoft.com/office/drawing/2016/5/9/chartex" xmlns:cx2="http://schemas.microsoft.com/office/drawing/2015/10/21/chartex" xmlns:cx1="http://schemas.microsoft.com/office/drawing/2015/9/8/chartex">
             <w:pict>
               <v:line w14:anchorId="2BB20B3B" id="Conector recto 67" o:spid="_x0000_s1026" style="position:absolute;flip:x;z-index:251781120;visibility:visible;mso-wrap-style:square;mso-width-percent:0;mso-height-percent:0;mso-wrap-distance-left:9pt;mso-wrap-distance-top:0;mso-wrap-distance-right:9pt;mso-wrap-distance-bottom:0;mso-position-horizontal:absolute;mso-position-horizontal-relative:text;mso-position-vertical:absolute;mso-position-vertical-relative:text;mso-width-percent:0;mso-height-percent:0;mso-width-relative:margin;mso-height-relative:margin" from="135.15pt,6.6pt" to="399.5pt,17.5pt" o:gfxdata="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" strokecolor="#5b9bd5 [3204]" strokeweight=".5pt">
                 <v:stroke joinstyle="miter"/>
@@ -3383,7 +2899,7 @@
               </wp:anchor>
             </w:drawing>
           </mc:Choice>
-          <mc:Fallback>
+          <mc:Fallback xmlns:w16cid="http://schemas.microsoft.com/office/word/2016/wordml/cid" xmlns:am3d="http://schemas.microsoft.com/office/drawing/2017/model3d" xmlns:aink="http://schemas.microsoft.com/office/drawing/2016/ink" xmlns:cx8="http://schemas.microsoft.com/office/drawing/2016/5/14/chartex" xmlns:cx7="http://schemas.microsoft.com/office/drawing/2016/5/13/chartex" xmlns:cx6="http://schemas.microsoft.com/office/drawing/2016/5/12/chartex" xmlns:cx5="http://schemas.microsoft.com/office/drawing/2016/5/11/chartex" xmlns:cx4="http://schemas.microsoft.com/office/drawing/2016/5/10/chartex" xmlns:cx3="http://schemas.microsoft.com/office/drawing/2016/5/9/chartex" xmlns:cx2="http://schemas.microsoft.com/office/drawing/2015/10/21/chartex" xmlns:cx1="http://schemas.microsoft.com/office/drawing/2015/9/8/chartex">
             <w:pict>
               <v:line w14:anchorId="0266E31C" id="Conector recto 66" o:spid="_x0000_s1026" style="position:absolute;flip:x y;z-index:251779072;visibility:visible;mso-wrap-style:square;mso-width-percent:0;mso-height-percent:0;mso-wrap-distance-left:9pt;mso-wrap-distance-top:0;mso-wrap-distance-right:9pt;mso-wrap-distance-bottom:0;mso-position-horizontal:absolute;mso-position-horizontal-relative:text;mso-position-vertical:absolute;mso-position-vertical-relative:text;mso-width-percent:0;mso-height-percent:0;mso-width-relative:margin;mso-height-relative:margin" from="400.55pt,8.25pt" to="404.75pt,327.25pt" o:gfxdata="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" strokecolor="#5b9bd5 [3204]" strokeweight=".5pt">
                 <v:stroke joinstyle="miter"/>
@@ -3451,7 +2967,7 @@
               </wp:anchor>
             </w:drawing>
           </mc:Choice>
-          <mc:Fallback>
+          <mc:Fallback xmlns:w16cid="http://schemas.microsoft.com/office/word/2016/wordml/cid" xmlns:am3d="http://schemas.microsoft.com/office/drawing/2017/model3d" xmlns:aink="http://schemas.microsoft.com/office/drawing/2016/ink" xmlns:cx8="http://schemas.microsoft.com/office/drawing/2016/5/14/chartex" xmlns:cx7="http://schemas.microsoft.com/office/drawing/2016/5/13/chartex" xmlns:cx6="http://schemas.microsoft.com/office/drawing/2016/5/12/chartex" xmlns:cx5="http://schemas.microsoft.com/office/drawing/2016/5/11/chartex" xmlns:cx4="http://schemas.microsoft.com/office/drawing/2016/5/10/chartex" xmlns:cx3="http://schemas.microsoft.com/office/drawing/2016/5/9/chartex" xmlns:cx2="http://schemas.microsoft.com/office/drawing/2015/10/21/chartex" xmlns:cx1="http://schemas.microsoft.com/office/drawing/2015/9/8/chartex">
             <w:pict>
               <v:shape w14:anchorId="0C36D747" id="Conector recto de flecha 36" o:spid="_x0000_s1026" type="#_x0000_t32" style="position:absolute;margin-left:109.2pt;margin-top:12.25pt;width:1.5pt;height:10.5pt;flip:x y;z-index:251724800;visibility:visible;mso-wrap-style:square;mso-wrap-distance-left:9pt;mso-wrap-distance-top:0;mso-wrap-distance-right:9pt;mso-wrap-distance-bottom:0;mso-position-horizontal:absolute;mso-position-horizontal-relative:text;mso-position-vertical:absolute;mso-position-vertical-relative:text" o:gfxdata="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" strokecolor="#5b9bd5 [3204]" strokeweight=".5pt">
                 <v:stroke endarrow="block" joinstyle="miter"/>
@@ -3522,7 +3038,7 @@
               </wp:anchor>
             </w:drawing>
           </mc:Choice>
-          <mc:Fallback>
+          <mc:Fallback xmlns:w16cid="http://schemas.microsoft.com/office/word/2016/wordml/cid" xmlns:am3d="http://schemas.microsoft.com/office/drawing/2017/model3d" xmlns:aink="http://schemas.microsoft.com/office/drawing/2016/ink" xmlns:cx8="http://schemas.microsoft.com/office/drawing/2016/5/14/chartex" xmlns:cx7="http://schemas.microsoft.com/office/drawing/2016/5/13/chartex" xmlns:cx6="http://schemas.microsoft.com/office/drawing/2016/5/12/chartex" xmlns:cx5="http://schemas.microsoft.com/office/drawing/2016/5/11/chartex" xmlns:cx4="http://schemas.microsoft.com/office/drawing/2016/5/10/chartex" xmlns:cx3="http://schemas.microsoft.com/office/drawing/2016/5/9/chartex" xmlns:cx2="http://schemas.microsoft.com/office/drawing/2015/10/21/chartex" xmlns:cx1="http://schemas.microsoft.com/office/drawing/2015/9/8/chartex">
             <w:pict>
               <v:line w14:anchorId="55BEB269" id="Conector recto 35" o:spid="_x0000_s1026" style="position:absolute;flip:x;z-index:251723776;visibility:visible;mso-wrap-style:square;mso-width-percent:0;mso-height-percent:0;mso-wrap-distance-left:9pt;mso-wrap-distance-top:0;mso-wrap-distance-right:9pt;mso-wrap-distance-bottom:0;mso-position-horizontal:absolute;mso-position-horizontal-relative:text;mso-position-vertical:absolute;mso-position-vertical-relative:text;mso-width-percent:0;mso-height-percent:0;mso-width-relative:margin;mso-height-relative:margin" from="111.45pt,19pt" to="264.45pt,22pt" o:gfxdata="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" strokecolor="#5b9bd5 [3204]" strokeweight=".5pt">
                 <v:stroke joinstyle="miter"/>
@@ -3593,7 +3109,7 @@
               </wp:anchor>
             </w:drawing>
           </mc:Choice>
-          <mc:Fallback>
+          <mc:Fallback xmlns:w16cid="http://schemas.microsoft.com/office/word/2016/wordml/cid" xmlns:am3d="http://schemas.microsoft.com/office/drawing/2017/model3d" xmlns:aink="http://schemas.microsoft.com/office/drawing/2016/ink" xmlns:cx8="http://schemas.microsoft.com/office/drawing/2016/5/14/chartex" xmlns:cx7="http://schemas.microsoft.com/office/drawing/2016/5/13/chartex" xmlns:cx6="http://schemas.microsoft.com/office/drawing/2016/5/12/chartex" xmlns:cx5="http://schemas.microsoft.com/office/drawing/2016/5/11/chartex" xmlns:cx4="http://schemas.microsoft.com/office/drawing/2016/5/10/chartex" xmlns:cx3="http://schemas.microsoft.com/office/drawing/2016/5/9/chartex" xmlns:cx2="http://schemas.microsoft.com/office/drawing/2015/10/21/chartex" xmlns:cx1="http://schemas.microsoft.com/office/drawing/2015/9/8/chartex">
             <w:pict>
               <v:line w14:anchorId="7334C930" id="Conector recto 34" o:spid="_x0000_s1026" style="position:absolute;flip:x;z-index:251722752;visibility:visible;mso-wrap-style:square;mso-width-percent:0;mso-height-percent:0;mso-wrap-distance-left:9pt;mso-wrap-distance-top:0;mso-wrap-distance-right:9pt;mso-wrap-distance-bottom:0;mso-position-horizontal:absolute;mso-position-horizontal-relative:text;mso-position-vertical:absolute;mso-position-vertical-relative:text;mso-width-percent:0;mso-height-percent:0;mso-width-relative:margin;mso-height-relative:margin" from="260.7pt,19.75pt" to="262.2pt,94.75pt" o:gfxdata="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" strokecolor="#5b9bd5 [3204]" strokeweight=".5pt">
                 <v:stroke joinstyle="miter"/>
@@ -3707,7 +3223,7 @@
               </wp:anchor>
             </w:drawing>
           </mc:Choice>
-          <mc:Fallback>
+          <mc:Fallback xmlns:w16cid="http://schemas.microsoft.com/office/word/2016/wordml/cid" xmlns:am3d="http://schemas.microsoft.com/office/drawing/2017/model3d" xmlns:aink="http://schemas.microsoft.com/office/drawing/2016/ink" xmlns:cx8="http://schemas.microsoft.com/office/drawing/2016/5/14/chartex" xmlns:cx7="http://schemas.microsoft.com/office/drawing/2016/5/13/chartex" xmlns:cx6="http://schemas.microsoft.com/office/drawing/2016/5/12/chartex" xmlns:cx5="http://schemas.microsoft.com/office/drawing/2016/5/11/chartex" xmlns:cx4="http://schemas.microsoft.com/office/drawing/2016/5/10/chartex" xmlns:cx3="http://schemas.microsoft.com/office/drawing/2016/5/9/chartex" xmlns:cx2="http://schemas.microsoft.com/office/drawing/2015/10/21/chartex" xmlns:cx1="http://schemas.microsoft.com/office/drawing/2015/9/8/chartex">
             <w:pict>
               <v:line w14:anchorId="6AE10329" id="Conector recto 25" o:spid="_x0000_s1026" style="position:absolute;flip:x;z-index:251704320;visibility:visible;mso-wrap-style:square;mso-width-percent:0;mso-height-percent:0;mso-wrap-distance-left:9pt;mso-wrap-distance-top:0;mso-wrap-distance-right:9pt;mso-wrap-distance-bottom:0;mso-position-horizontal:absolute;mso-position-horizontal-relative:text;mso-position-vertical:absolute;mso-position-vertical-relative:text;mso-width-percent:0;mso-height-percent:0;mso-width-relative:margin;mso-height-relative:margin" from="188.7pt,6.45pt" to="430.95pt,8.7pt" o:gfxdata="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" strokecolor="black [3200]" strokeweight=".5pt">
                 <v:stroke joinstyle="miter"/>
@@ -3778,7 +3294,7 @@
               </wp:anchor>
             </w:drawing>
           </mc:Choice>
-          <mc:Fallback>
+          <mc:Fallback xmlns:w16cid="http://schemas.microsoft.com/office/word/2016/wordml/cid" xmlns:am3d="http://schemas.microsoft.com/office/drawing/2017/model3d" xmlns:aink="http://schemas.microsoft.com/office/drawing/2016/ink" xmlns:cx8="http://schemas.microsoft.com/office/drawing/2016/5/14/chartex" xmlns:cx7="http://schemas.microsoft.com/office/drawing/2016/5/13/chartex" xmlns:cx6="http://schemas.microsoft.com/office/drawing/2016/5/12/chartex" xmlns:cx5="http://schemas.microsoft.com/office/drawing/2016/5/11/chartex" xmlns:cx4="http://schemas.microsoft.com/office/drawing/2016/5/10/chartex" xmlns:cx3="http://schemas.microsoft.com/office/drawing/2016/5/9/chartex" xmlns:cx2="http://schemas.microsoft.com/office/drawing/2015/10/21/chartex" xmlns:cx1="http://schemas.microsoft.com/office/drawing/2015/9/8/chartex">
             <w:pict>
               <v:line w14:anchorId="3A8A3D68" id="Conector recto 24" o:spid="_x0000_s1026" style="position:absolute;flip:y;z-index:251702272;visibility:visible;mso-wrap-style:square;mso-width-percent:0;mso-height-percent:0;mso-wrap-distance-left:9pt;mso-wrap-distance-top:0;mso-wrap-distance-right:9pt;mso-wrap-distance-bottom:0;mso-position-horizontal:absolute;mso-position-horizontal-relative:margin;mso-position-vertical:absolute;mso-position-vertical-relative:text;mso-width-percent:0;mso-height-percent:0;mso-width-relative:margin;mso-height-relative:margin" from="188.25pt,9.9pt" to="189pt,24.9pt" o:gfxdata="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" strokecolor="black [3200]" strokeweight=".5pt">
                 <v:stroke joinstyle="miter"/>
@@ -3850,7 +3366,7 @@
               </wp:anchor>
             </w:drawing>
           </mc:Choice>
-          <mc:Fallback>
+          <mc:Fallback xmlns:w16cid="http://schemas.microsoft.com/office/word/2016/wordml/cid" xmlns:am3d="http://schemas.microsoft.com/office/drawing/2017/model3d" xmlns:aink="http://schemas.microsoft.com/office/drawing/2016/ink" xmlns:cx8="http://schemas.microsoft.com/office/drawing/2016/5/14/chartex" xmlns:cx7="http://schemas.microsoft.com/office/drawing/2016/5/13/chartex" xmlns:cx6="http://schemas.microsoft.com/office/drawing/2016/5/12/chartex" xmlns:cx5="http://schemas.microsoft.com/office/drawing/2016/5/11/chartex" xmlns:cx4="http://schemas.microsoft.com/office/drawing/2016/5/10/chartex" xmlns:cx3="http://schemas.microsoft.com/office/drawing/2016/5/9/chartex" xmlns:cx2="http://schemas.microsoft.com/office/drawing/2015/10/21/chartex" xmlns:cx1="http://schemas.microsoft.com/office/drawing/2015/9/8/chartex">
             <w:pict>
               <v:line w14:anchorId="14381C29" id="Conector recto 20" o:spid="_x0000_s1026" style="position:absolute;flip:x;z-index:251694080;visibility:visible;mso-wrap-style:square;mso-width-percent:0;mso-height-percent:0;mso-wrap-distance-left:9pt;mso-wrap-distance-top:0;mso-wrap-distance-right:9pt;mso-wrap-distance-bottom:0;mso-position-horizontal:absolute;mso-position-horizontal-relative:text;mso-position-vertical:absolute;mso-position-vertical-relative:text;mso-width-percent:0;mso-height-percent:0;mso-width-relative:margin;mso-height-relative:margin" from="-24.3pt,10.2pt" to="106.95pt,10.2pt" o:gfxdata="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" strokecolor="black [3200]" strokeweight=".5pt">
                 <v:stroke joinstyle="miter"/>
@@ -3921,7 +3437,7 @@
               </wp:anchor>
             </w:drawing>
           </mc:Choice>
-          <mc:Fallback>
+          <mc:Fallback xmlns:w16cid="http://schemas.microsoft.com/office/word/2016/wordml/cid" xmlns:am3d="http://schemas.microsoft.com/office/drawing/2017/model3d" xmlns:aink="http://schemas.microsoft.com/office/drawing/2016/ink" xmlns:cx8="http://schemas.microsoft.com/office/drawing/2016/5/14/chartex" xmlns:cx7="http://schemas.microsoft.com/office/drawing/2016/5/13/chartex" xmlns:cx6="http://schemas.microsoft.com/office/drawing/2016/5/12/chartex" xmlns:cx5="http://schemas.microsoft.com/office/drawing/2016/5/11/chartex" xmlns:cx4="http://schemas.microsoft.com/office/drawing/2016/5/10/chartex" xmlns:cx3="http://schemas.microsoft.com/office/drawing/2016/5/9/chartex" xmlns:cx2="http://schemas.microsoft.com/office/drawing/2015/10/21/chartex" xmlns:cx1="http://schemas.microsoft.com/office/drawing/2015/9/8/chartex">
             <w:pict>
               <v:line w14:anchorId="7CFBEF5D" id="Conector recto 19" o:spid="_x0000_s1026" style="position:absolute;flip:y;z-index:251692032;visibility:visible;mso-wrap-style:square;mso-width-percent:0;mso-height-percent:0;mso-wrap-distance-left:9pt;mso-wrap-distance-top:0;mso-wrap-distance-right:9pt;mso-wrap-distance-bottom:0;mso-position-horizontal:absolute;mso-position-horizontal-relative:margin;mso-position-vertical:absolute;mso-position-vertical-relative:text;mso-width-percent:0;mso-height-percent:0;mso-width-relative:margin;mso-height-relative:margin" from="105.75pt,10.45pt" to="106.5pt,25.45pt" o:gfxdata="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" strokecolor="black [3200]" strokeweight=".5pt">
                 <v:stroke joinstyle="miter"/>
@@ -3939,7 +3455,6 @@
           <w:rFonts w:cstheme="minorHAnsi"/>
         </w:rPr>
       </w:pPr>
-      <w:proofErr w:type="spellStart"/>
       <w:r>
         <w:rPr>
           <w:rFonts w:cstheme="minorHAnsi"/>
@@ -3947,38 +3462,19 @@
         </w:rPr>
         <w:t>LineaProducto</w:t>
       </w:r>
-      <w:proofErr w:type="spellEnd"/>
       <w:r>
         <w:rPr>
           <w:rFonts w:cstheme="minorHAnsi"/>
         </w:rPr>
         <w:t xml:space="preserve"> (</w:t>
       </w:r>
-      <w:proofErr w:type="spellStart"/>
       <w:r>
         <w:rPr>
           <w:rFonts w:cstheme="minorHAnsi"/>
           <w:u w:val="single"/>
         </w:rPr>
-        <w:t>CodigoAlimento</w:t>
-      </w:r>
-      <w:proofErr w:type="spellEnd"/>
-      <w:r>
-        <w:rPr>
-          <w:rFonts w:cstheme="minorHAnsi"/>
-          <w:u w:val="single"/>
-        </w:rPr>
-        <w:t xml:space="preserve">, </w:t>
-      </w:r>
-      <w:proofErr w:type="spellStart"/>
-      <w:r>
-        <w:rPr>
-          <w:rFonts w:cstheme="minorHAnsi"/>
-          <w:u w:val="single"/>
-        </w:rPr>
-        <w:t>Transaccion</w:t>
-      </w:r>
-      <w:proofErr w:type="spellEnd"/>
+        <w:t>CodigoAlimento, Transaccion</w:t>
+      </w:r>
       <w:r>
         <w:rPr>
           <w:rFonts w:cstheme="minorHAnsi"/>
@@ -4000,28 +3496,12 @@
         </w:rPr>
         <w:t xml:space="preserve">      </w:t>
       </w:r>
-      <w:proofErr w:type="spellStart"/>
-      <w:r>
-        <w:rPr>
-          <w:rFonts w:cstheme="minorHAnsi"/>
-        </w:rPr>
-        <w:t>TotalProducto</w:t>
-      </w:r>
-      <w:proofErr w:type="spellEnd"/>
-      <w:r>
-        <w:rPr>
-          <w:rFonts w:cstheme="minorHAnsi"/>
-        </w:rPr>
-        <w:t xml:space="preserve">, </w:t>
-      </w:r>
-      <w:proofErr w:type="spellStart"/>
-      <w:r>
-        <w:rPr>
-          <w:rFonts w:cstheme="minorHAnsi"/>
-        </w:rPr>
-        <w:t>PrecioFinal</w:t>
-      </w:r>
-      <w:proofErr w:type="spellEnd"/>
+      <w:r>
+        <w:rPr>
+          <w:rFonts w:cstheme="minorHAnsi"/>
+        </w:rPr>
+        <w:t>TotalProducto, PrecioFinal</w:t>
+      </w:r>
       <w:r>
         <w:rPr>
           <w:rFonts w:cstheme="minorHAnsi"/>
@@ -4043,8 +3523,6 @@
         <w:t xml:space="preserve"> </w:t>
       </w:r>
     </w:p>
-    <w:bookmarkStart w:id="0" w:name="_GoBack"/>
-    <w:bookmarkEnd w:id="0"/>
     <w:p>
       <w:pPr>
         <w:rPr>
@@ -4113,7 +3591,7 @@
               </wp:anchor>
             </w:drawing>
           </mc:Choice>
-          <mc:Fallback>
+          <mc:Fallback xmlns:w16cid="http://schemas.microsoft.com/office/word/2016/wordml/cid" xmlns:am3d="http://schemas.microsoft.com/office/drawing/2017/model3d" xmlns:aink="http://schemas.microsoft.com/office/drawing/2016/ink" xmlns:cx8="http://schemas.microsoft.com/office/drawing/2016/5/14/chartex" xmlns:cx7="http://schemas.microsoft.com/office/drawing/2016/5/13/chartex" xmlns:cx6="http://schemas.microsoft.com/office/drawing/2016/5/12/chartex" xmlns:cx5="http://schemas.microsoft.com/office/drawing/2016/5/11/chartex" xmlns:cx4="http://schemas.microsoft.com/office/drawing/2016/5/10/chartex" xmlns:cx3="http://schemas.microsoft.com/office/drawing/2016/5/9/chartex" xmlns:cx2="http://schemas.microsoft.com/office/drawing/2015/10/21/chartex" xmlns:cx1="http://schemas.microsoft.com/office/drawing/2015/9/8/chartex">
             <w:pict>
               <v:line w14:anchorId="4A56B724" id="Conector recto 30" o:spid="_x0000_s1026" style="position:absolute;flip:x;z-index:251714560;visibility:visible;mso-wrap-style:square;mso-width-percent:0;mso-height-percent:0;mso-wrap-distance-left:9pt;mso-wrap-distance-top:0;mso-wrap-distance-right:9pt;mso-wrap-distance-bottom:0;mso-position-horizontal:absolute;mso-position-horizontal-relative:text;mso-position-vertical:absolute;mso-position-vertical-relative:text;mso-width-percent:0;mso-height-percent:0;mso-width-relative:margin;mso-height-relative:margin" from="-37.5pt,11.2pt" to="93.75pt,11.2pt" o:gfxdata="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" strokecolor="black [3200]" strokeweight=".5pt">
                 <v:stroke joinstyle="miter"/>
@@ -4184,7 +3662,7 @@
               </wp:anchor>
             </w:drawing>
           </mc:Choice>
-          <mc:Fallback>
+          <mc:Fallback xmlns:w16cid="http://schemas.microsoft.com/office/word/2016/wordml/cid" xmlns:am3d="http://schemas.microsoft.com/office/drawing/2017/model3d" xmlns:aink="http://schemas.microsoft.com/office/drawing/2016/ink" xmlns:cx8="http://schemas.microsoft.com/office/drawing/2016/5/14/chartex" xmlns:cx7="http://schemas.microsoft.com/office/drawing/2016/5/13/chartex" xmlns:cx6="http://schemas.microsoft.com/office/drawing/2016/5/12/chartex" xmlns:cx5="http://schemas.microsoft.com/office/drawing/2016/5/11/chartex" xmlns:cx4="http://schemas.microsoft.com/office/drawing/2016/5/10/chartex" xmlns:cx3="http://schemas.microsoft.com/office/drawing/2016/5/9/chartex" xmlns:cx2="http://schemas.microsoft.com/office/drawing/2015/10/21/chartex" xmlns:cx1="http://schemas.microsoft.com/office/drawing/2015/9/8/chartex">
             <w:pict>
               <v:line w14:anchorId="331DCE3B" id="Conector recto 29" o:spid="_x0000_s1026" style="position:absolute;flip:y;z-index:251712512;visibility:visible;mso-wrap-style:square;mso-width-percent:0;mso-height-percent:0;mso-wrap-distance-left:9pt;mso-wrap-distance-top:0;mso-wrap-distance-right:9pt;mso-wrap-distance-bottom:0;mso-position-horizontal:absolute;mso-position-horizontal-relative:margin;mso-position-vertical:absolute;mso-position-vertical-relative:text;mso-width-percent:0;mso-height-percent:0;mso-width-relative:margin;mso-height-relative:margin" from="91.5pt,10.45pt" to="92.25pt,25.45pt" o:gfxdata="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" strokecolor="black [3200]" strokeweight=".5pt">
                 <v:stroke joinstyle="miter"/>
@@ -4264,7 +3742,7 @@
               </wp:anchor>
             </w:drawing>
           </mc:Choice>
-          <mc:Fallback>
+          <mc:Fallback xmlns:w16cid="http://schemas.microsoft.com/office/word/2016/wordml/cid" xmlns:am3d="http://schemas.microsoft.com/office/drawing/2017/model3d" xmlns:aink="http://schemas.microsoft.com/office/drawing/2016/ink" xmlns:cx8="http://schemas.microsoft.com/office/drawing/2016/5/14/chartex" xmlns:cx7="http://schemas.microsoft.com/office/drawing/2016/5/13/chartex" xmlns:cx6="http://schemas.microsoft.com/office/drawing/2016/5/12/chartex" xmlns:cx5="http://schemas.microsoft.com/office/drawing/2016/5/11/chartex" xmlns:cx4="http://schemas.microsoft.com/office/drawing/2016/5/10/chartex" xmlns:cx3="http://schemas.microsoft.com/office/drawing/2016/5/9/chartex" xmlns:cx2="http://schemas.microsoft.com/office/drawing/2015/10/21/chartex" xmlns:cx1="http://schemas.microsoft.com/office/drawing/2015/9/8/chartex">
             <w:pict>
               <v:line w14:anchorId="36E6B463" id="Conector recto 39" o:spid="_x0000_s1026" style="position:absolute;flip:x y;z-index:251730944;visibility:visible;mso-wrap-style:square;mso-width-percent:0;mso-height-percent:0;mso-wrap-distance-left:9pt;mso-wrap-distance-top:0;mso-wrap-distance-right:9pt;mso-wrap-distance-bottom:0;mso-position-horizontal:absolute;mso-position-horizontal-relative:text;mso-position-vertical:absolute;mso-position-vertical-relative:text;mso-width-percent:0;mso-height-percent:0;mso-width-relative:margin;mso-height-relative:margin" from="-58.05pt,24.65pt" to="58.95pt,26.15pt" o:gfxdata="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" strokecolor="#5b9bd5 [3204]" strokeweight=".5pt">
                 <v:stroke joinstyle="miter"/>
@@ -4322,7 +3800,7 @@
           <w:noProof/>
           <w:sz w:val="22"/>
           <w:szCs w:val="22"/>
-          <w:lang w:eastAsia="es-ES"/>
+          <w:lang w:eastAsia="es-ES" w:bidi="ar-SA"/>
         </w:rPr>
         <mc:AlternateContent>
           <mc:Choice Requires="wps">
@@ -4380,7 +3858,7 @@
               </wp:anchor>
             </w:drawing>
           </mc:Choice>
-          <mc:Fallback>
+          <mc:Fallback xmlns:w16cid="http://schemas.microsoft.com/office/word/2016/wordml/cid" xmlns:am3d="http://schemas.microsoft.com/office/drawing/2017/model3d" xmlns:aink="http://schemas.microsoft.com/office/drawing/2016/ink" xmlns:cx8="http://schemas.microsoft.com/office/drawing/2016/5/14/chartex" xmlns:cx7="http://schemas.microsoft.com/office/drawing/2016/5/13/chartex" xmlns:cx6="http://schemas.microsoft.com/office/drawing/2016/5/12/chartex" xmlns:cx5="http://schemas.microsoft.com/office/drawing/2016/5/11/chartex" xmlns:cx4="http://schemas.microsoft.com/office/drawing/2016/5/10/chartex" xmlns:cx3="http://schemas.microsoft.com/office/drawing/2016/5/9/chartex" xmlns:cx2="http://schemas.microsoft.com/office/drawing/2015/10/21/chartex" xmlns:cx1="http://schemas.microsoft.com/office/drawing/2015/9/8/chartex">
             <w:pict>
               <v:line w14:anchorId="69F74818" id="Conector recto 38" o:spid="_x0000_s1026" style="position:absolute;flip:x;z-index:251728896;visibility:visible;mso-wrap-style:square;mso-width-percent:0;mso-height-percent:0;mso-wrap-distance-left:9pt;mso-wrap-distance-top:0;mso-wrap-distance-right:9pt;mso-wrap-distance-bottom:0;mso-position-horizontal:absolute;mso-position-horizontal-relative:margin;mso-position-vertical:absolute;mso-position-vertical-relative:text;mso-width-percent:0;mso-height-percent:0;mso-width-relative:margin;mso-height-relative:margin" from="55.95pt,.85pt" to="55.95pt,14.35pt" o:gfxdata="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" strokecolor="#5b9bd5 [3204]" strokeweight=".5pt">
                 <v:stroke joinstyle="miter"/>
@@ -4469,7 +3947,7 @@
               </wp:anchor>
             </w:drawing>
           </mc:Choice>
-          <mc:Fallback>
+          <mc:Fallback xmlns:w16cid="http://schemas.microsoft.com/office/word/2016/wordml/cid" xmlns:am3d="http://schemas.microsoft.com/office/drawing/2017/model3d" xmlns:aink="http://schemas.microsoft.com/office/drawing/2016/ink" xmlns:cx8="http://schemas.microsoft.com/office/drawing/2016/5/14/chartex" xmlns:cx7="http://schemas.microsoft.com/office/drawing/2016/5/13/chartex" xmlns:cx6="http://schemas.microsoft.com/office/drawing/2016/5/12/chartex" xmlns:cx5="http://schemas.microsoft.com/office/drawing/2016/5/11/chartex" xmlns:cx4="http://schemas.microsoft.com/office/drawing/2016/5/10/chartex" xmlns:cx3="http://schemas.microsoft.com/office/drawing/2016/5/9/chartex" xmlns:cx2="http://schemas.microsoft.com/office/drawing/2015/10/21/chartex" xmlns:cx1="http://schemas.microsoft.com/office/drawing/2015/9/8/chartex">
             <w:pict>
               <v:shapetype w14:anchorId="62E860C3" id="_x0000_t32" coordsize="21600,21600" o:spt="32" o:oned="t" path="m,l21600,21600e" filled="f">
                 <v:path arrowok="t" fillok="f" o:connecttype="none"/>
@@ -4644,7 +4122,7 @@
               </wp:anchor>
             </w:drawing>
           </mc:Choice>
-          <mc:Fallback>
+          <mc:Fallback xmlns:w16cid="http://schemas.microsoft.com/office/word/2016/wordml/cid" xmlns:am3d="http://schemas.microsoft.com/office/drawing/2017/model3d" xmlns:aink="http://schemas.microsoft.com/office/drawing/2016/ink" xmlns:cx8="http://schemas.microsoft.com/office/drawing/2016/5/14/chartex" xmlns:cx7="http://schemas.microsoft.com/office/drawing/2016/5/13/chartex" xmlns:cx6="http://schemas.microsoft.com/office/drawing/2016/5/12/chartex" xmlns:cx5="http://schemas.microsoft.com/office/drawing/2016/5/11/chartex" xmlns:cx4="http://schemas.microsoft.com/office/drawing/2016/5/10/chartex" xmlns:cx3="http://schemas.microsoft.com/office/drawing/2016/5/9/chartex" xmlns:cx2="http://schemas.microsoft.com/office/drawing/2015/10/21/chartex" xmlns:cx1="http://schemas.microsoft.com/office/drawing/2015/9/8/chartex">
             <w:pict>
               <v:line w14:anchorId="6152E449" id="Conector recto 46" o:spid="_x0000_s1026" style="position:absolute;flip:x;z-index:251739136;visibility:visible;mso-wrap-style:square;mso-width-percent:0;mso-height-percent:0;mso-wrap-distance-left:9pt;mso-wrap-distance-top:0;mso-wrap-distance-right:9pt;mso-wrap-distance-bottom:0;mso-position-horizontal:absolute;mso-position-horizontal-relative:text;mso-position-vertical:absolute;mso-position-vertical-relative:text;mso-width-percent:0;mso-height-percent:0;mso-width-relative:margin;mso-height-relative:margin" from="61.95pt,13.85pt" to="448.2pt,13.85pt" o:gfxdata="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" strokecolor="black [3200]" strokeweight=".5pt">
                 <v:stroke joinstyle="miter"/>
@@ -4715,7 +4193,7 @@
               </wp:anchor>
             </w:drawing>
           </mc:Choice>
-          <mc:Fallback>
+          <mc:Fallback xmlns:w16cid="http://schemas.microsoft.com/office/word/2016/wordml/cid" xmlns:am3d="http://schemas.microsoft.com/office/drawing/2017/model3d" xmlns:aink="http://schemas.microsoft.com/office/drawing/2016/ink" xmlns:cx8="http://schemas.microsoft.com/office/drawing/2016/5/14/chartex" xmlns:cx7="http://schemas.microsoft.com/office/drawing/2016/5/13/chartex" xmlns:cx6="http://schemas.microsoft.com/office/drawing/2016/5/12/chartex" xmlns:cx5="http://schemas.microsoft.com/office/drawing/2016/5/11/chartex" xmlns:cx4="http://schemas.microsoft.com/office/drawing/2016/5/10/chartex" xmlns:cx3="http://schemas.microsoft.com/office/drawing/2016/5/9/chartex" xmlns:cx2="http://schemas.microsoft.com/office/drawing/2015/10/21/chartex" xmlns:cx1="http://schemas.microsoft.com/office/drawing/2015/9/8/chartex">
             <w:pict>
               <v:line w14:anchorId="74D2659E" id="Conector recto 43" o:spid="_x0000_s1026" style="position:absolute;flip:x y;z-index:251737088;visibility:visible;mso-wrap-style:square;mso-width-percent:0;mso-height-percent:0;mso-wrap-distance-left:9pt;mso-wrap-distance-top:0;mso-wrap-distance-right:9pt;mso-wrap-distance-bottom:0;mso-position-horizontal:absolute;mso-position-horizontal-relative:margin;mso-position-vertical:absolute;mso-position-vertical-relative:text;mso-width-percent:0;mso-height-percent:0;mso-width-relative:margin;mso-height-relative:margin" from="60.45pt,13.85pt" to="60.45pt,24.35pt" o:gfxdata="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" strokecolor="black [3200]" strokeweight=".5pt">
                 <v:stroke joinstyle="miter"/>
@@ -4794,7 +4272,7 @@
               </wp:anchor>
             </w:drawing>
           </mc:Choice>
-          <mc:Fallback>
+          <mc:Fallback xmlns:w16cid="http://schemas.microsoft.com/office/word/2016/wordml/cid" xmlns:am3d="http://schemas.microsoft.com/office/drawing/2017/model3d" xmlns:aink="http://schemas.microsoft.com/office/drawing/2016/ink" xmlns:cx8="http://schemas.microsoft.com/office/drawing/2016/5/14/chartex" xmlns:cx7="http://schemas.microsoft.com/office/drawing/2016/5/13/chartex" xmlns:cx6="http://schemas.microsoft.com/office/drawing/2016/5/12/chartex" xmlns:cx5="http://schemas.microsoft.com/office/drawing/2016/5/11/chartex" xmlns:cx4="http://schemas.microsoft.com/office/drawing/2016/5/10/chartex" xmlns:cx3="http://schemas.microsoft.com/office/drawing/2016/5/9/chartex" xmlns:cx2="http://schemas.microsoft.com/office/drawing/2015/10/21/chartex" xmlns:cx1="http://schemas.microsoft.com/office/drawing/2015/9/8/chartex">
             <w:pict>
               <v:line w14:anchorId="00D9F6D2" id="Conector recto 50" o:spid="_x0000_s1026" style="position:absolute;flip:y;z-index:251747328;visibility:visible;mso-wrap-style:square;mso-width-percent:0;mso-height-percent:0;mso-wrap-distance-left:9pt;mso-wrap-distance-top:0;mso-wrap-distance-right:9pt;mso-wrap-distance-bottom:0;mso-position-horizontal:absolute;mso-position-horizontal-relative:margin;mso-position-vertical:absolute;mso-position-vertical-relative:text;mso-width-percent:0;mso-height-percent:0;mso-width-relative:margin;mso-height-relative:margin" from="122.7pt,18.8pt" to="124.2pt,27.05pt" o:gfxdata="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" strokecolor="black [3200]" strokeweight=".5pt">
                 <v:stroke joinstyle="miter"/>
@@ -4866,7 +4344,7 @@
               </wp:anchor>
             </w:drawing>
           </mc:Choice>
-          <mc:Fallback>
+          <mc:Fallback xmlns:w16cid="http://schemas.microsoft.com/office/word/2016/wordml/cid" xmlns:am3d="http://schemas.microsoft.com/office/drawing/2017/model3d" xmlns:aink="http://schemas.microsoft.com/office/drawing/2016/ink" xmlns:cx8="http://schemas.microsoft.com/office/drawing/2016/5/14/chartex" xmlns:cx7="http://schemas.microsoft.com/office/drawing/2016/5/13/chartex" xmlns:cx6="http://schemas.microsoft.com/office/drawing/2016/5/12/chartex" xmlns:cx5="http://schemas.microsoft.com/office/drawing/2016/5/11/chartex" xmlns:cx4="http://schemas.microsoft.com/office/drawing/2016/5/10/chartex" xmlns:cx3="http://schemas.microsoft.com/office/drawing/2016/5/9/chartex" xmlns:cx2="http://schemas.microsoft.com/office/drawing/2015/10/21/chartex" xmlns:cx1="http://schemas.microsoft.com/office/drawing/2015/9/8/chartex">
             <w:pict>
               <v:line w14:anchorId="1D85D6AD" id="Conector recto 51" o:spid="_x0000_s1026" style="position:absolute;flip:x;z-index:251749376;visibility:visible;mso-wrap-style:square;mso-width-percent:0;mso-height-percent:0;mso-wrap-distance-left:9pt;mso-wrap-distance-top:0;mso-wrap-distance-right:9pt;mso-wrap-distance-bottom:0;mso-position-horizontal:absolute;mso-position-horizontal-relative:text;mso-position-vertical:absolute;mso-position-vertical-relative:text;mso-width-percent:0;mso-height-percent:0;mso-width-relative:margin;mso-height-relative:margin" from="124.15pt,20.05pt" to="463.15pt,21.55pt" o:gfxdata="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" strokecolor="black [3200]" strokeweight=".5pt">
                 <v:stroke joinstyle="miter"/>
@@ -4973,7 +4451,7 @@
               </wp:anchor>
             </w:drawing>
           </mc:Choice>
-          <mc:Fallback>
+          <mc:Fallback xmlns:w16cid="http://schemas.microsoft.com/office/word/2016/wordml/cid" xmlns:am3d="http://schemas.microsoft.com/office/drawing/2017/model3d" xmlns:aink="http://schemas.microsoft.com/office/drawing/2016/ink" xmlns:cx8="http://schemas.microsoft.com/office/drawing/2016/5/14/chartex" xmlns:cx7="http://schemas.microsoft.com/office/drawing/2016/5/13/chartex" xmlns:cx6="http://schemas.microsoft.com/office/drawing/2016/5/12/chartex" xmlns:cx5="http://schemas.microsoft.com/office/drawing/2016/5/11/chartex" xmlns:cx4="http://schemas.microsoft.com/office/drawing/2016/5/10/chartex" xmlns:cx3="http://schemas.microsoft.com/office/drawing/2016/5/9/chartex" xmlns:cx2="http://schemas.microsoft.com/office/drawing/2015/10/21/chartex" xmlns:cx1="http://schemas.microsoft.com/office/drawing/2015/9/8/chartex">
             <w:pict>
               <v:shape w14:anchorId="21DFE80F" id="Conector recto de flecha 45" o:spid="_x0000_s1026" type="#_x0000_t32" style="position:absolute;margin-left:-50.6pt;margin-top:12.4pt;width:153pt;height:13.15pt;flip:y;z-index:251801600;visibility:visible;mso-wrap-style:square;mso-width-percent:0;mso-height-percent:0;mso-wrap-distance-left:9pt;mso-wrap-distance-top:0;mso-wrap-distance-right:9pt;mso-wrap-distance-bottom:0;mso-position-horizontal:absolute;mso-position-horizontal-relative:margin;mso-position-vertical:absolute;mso-position-vertical-relative:text;mso-width-percent:0;mso-height-percent:0;mso-width-relative:margin;mso-height-relative:margin" o:gfxdata="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" strokecolor="#5b9bd5 [3204]" strokeweight=".5pt">
                 <v:stroke endarrow="block" joinstyle="miter"/>
@@ -5045,7 +4523,7 @@
               </wp:anchor>
             </w:drawing>
           </mc:Choice>
-          <mc:Fallback>
+          <mc:Fallback xmlns:w16cid="http://schemas.microsoft.com/office/word/2016/wordml/cid" xmlns:am3d="http://schemas.microsoft.com/office/drawing/2017/model3d" xmlns:aink="http://schemas.microsoft.com/office/drawing/2016/ink" xmlns:cx8="http://schemas.microsoft.com/office/drawing/2016/5/14/chartex" xmlns:cx7="http://schemas.microsoft.com/office/drawing/2016/5/13/chartex" xmlns:cx6="http://schemas.microsoft.com/office/drawing/2016/5/12/chartex" xmlns:cx5="http://schemas.microsoft.com/office/drawing/2016/5/11/chartex" xmlns:cx4="http://schemas.microsoft.com/office/drawing/2016/5/10/chartex" xmlns:cx3="http://schemas.microsoft.com/office/drawing/2016/5/9/chartex" xmlns:cx2="http://schemas.microsoft.com/office/drawing/2015/10/21/chartex" xmlns:cx1="http://schemas.microsoft.com/office/drawing/2015/9/8/chartex">
             <w:pict>
               <v:line w14:anchorId="2ECEFA8D" id="Conector recto 44" o:spid="_x0000_s1026" style="position:absolute;flip:x;z-index:251799552;visibility:visible;mso-wrap-style:square;mso-width-percent:0;mso-height-percent:0;mso-wrap-distance-left:9pt;mso-wrap-distance-top:0;mso-wrap-distance-right:9pt;mso-wrap-distance-bottom:0;mso-position-horizontal:absolute;mso-position-horizontal-relative:margin;mso-position-vertical:absolute;mso-position-vertical-relative:text;mso-width-percent:0;mso-height-percent:0;mso-width-relative:margin;mso-height-relative:margin" from="-54.35pt,23.05pt" to="-51.2pt,155.75pt" o:gfxdata="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" strokecolor="#5b9bd5 [3204]" strokeweight=".5pt">
                 <v:stroke joinstyle="miter"/>
@@ -5121,7 +4599,7 @@
               </wp:anchor>
             </w:drawing>
           </mc:Choice>
-          <mc:Fallback>
+          <mc:Fallback xmlns:w16cid="http://schemas.microsoft.com/office/word/2016/wordml/cid" xmlns:am3d="http://schemas.microsoft.com/office/drawing/2017/model3d" xmlns:aink="http://schemas.microsoft.com/office/drawing/2016/ink" xmlns:cx8="http://schemas.microsoft.com/office/drawing/2016/5/14/chartex" xmlns:cx7="http://schemas.microsoft.com/office/drawing/2016/5/13/chartex" xmlns:cx6="http://schemas.microsoft.com/office/drawing/2016/5/12/chartex" xmlns:cx5="http://schemas.microsoft.com/office/drawing/2016/5/11/chartex" xmlns:cx4="http://schemas.microsoft.com/office/drawing/2016/5/10/chartex" xmlns:cx3="http://schemas.microsoft.com/office/drawing/2016/5/9/chartex" xmlns:cx2="http://schemas.microsoft.com/office/drawing/2015/10/21/chartex" xmlns:cx1="http://schemas.microsoft.com/office/drawing/2015/9/8/chartex">
             <w:pict>
               <v:shape w14:anchorId="57905554" id="Conector recto de flecha 55" o:spid="_x0000_s1026" type="#_x0000_t32" style="position:absolute;margin-left:83.7pt;margin-top:13.75pt;width:89.25pt;height:11.25pt;flip:x;z-index:251756544;visibility:visible;mso-wrap-style:square;mso-width-percent:0;mso-height-percent:0;mso-wrap-distance-left:9pt;mso-wrap-distance-top:0;mso-wrap-distance-right:9pt;mso-wrap-distance-bottom:0;mso-position-horizontal:absolute;mso-position-horizontal-relative:text;mso-position-vertical:absolute;mso-position-vertical-relative:text;mso-width-percent:0;mso-height-percent:0;mso-width-relative:margin;mso-height-relative:margin" o:gfxdata="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" strokecolor="black [3200]" strokeweight=".5pt">
                 <v:stroke endarrow="block" joinstyle="miter"/>
@@ -5235,7 +4713,7 @@
               </wp:anchor>
             </w:drawing>
           </mc:Choice>
-          <mc:Fallback>
+          <mc:Fallback xmlns:w16cid="http://schemas.microsoft.com/office/word/2016/wordml/cid" xmlns:am3d="http://schemas.microsoft.com/office/drawing/2017/model3d" xmlns:aink="http://schemas.microsoft.com/office/drawing/2016/ink" xmlns:cx8="http://schemas.microsoft.com/office/drawing/2016/5/14/chartex" xmlns:cx7="http://schemas.microsoft.com/office/drawing/2016/5/13/chartex" xmlns:cx6="http://schemas.microsoft.com/office/drawing/2016/5/12/chartex" xmlns:cx5="http://schemas.microsoft.com/office/drawing/2016/5/11/chartex" xmlns:cx4="http://schemas.microsoft.com/office/drawing/2016/5/10/chartex" xmlns:cx3="http://schemas.microsoft.com/office/drawing/2016/5/9/chartex" xmlns:cx2="http://schemas.microsoft.com/office/drawing/2015/10/21/chartex" xmlns:cx1="http://schemas.microsoft.com/office/drawing/2015/9/8/chartex">
             <w:pict>
               <v:line w14:anchorId="4E8035BC" id="Conector recto 57" o:spid="_x0000_s1026" style="position:absolute;flip:x;z-index:251760640;visibility:visible;mso-wrap-style:square;mso-width-percent:0;mso-height-percent:0;mso-wrap-distance-left:9pt;mso-wrap-distance-top:0;mso-wrap-distance-right:9pt;mso-wrap-distance-bottom:0;mso-position-horizontal:absolute;mso-position-horizontal-relative:text;mso-position-vertical:absolute;mso-position-vertical-relative:text;mso-width-percent:0;mso-height-percent:0;mso-width-relative:margin;mso-height-relative:margin" from="95.7pt,14.5pt" to="473.7pt,16.75pt" o:gfxdata="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" strokecolor="black [3200]" strokeweight=".5pt">
                 <v:stroke joinstyle="miter"/>
@@ -5306,7 +4784,7 @@
               </wp:anchor>
             </w:drawing>
           </mc:Choice>
-          <mc:Fallback>
+          <mc:Fallback xmlns:w16cid="http://schemas.microsoft.com/office/word/2016/wordml/cid" xmlns:am3d="http://schemas.microsoft.com/office/drawing/2017/model3d" xmlns:aink="http://schemas.microsoft.com/office/drawing/2016/ink" xmlns:cx8="http://schemas.microsoft.com/office/drawing/2016/5/14/chartex" xmlns:cx7="http://schemas.microsoft.com/office/drawing/2016/5/13/chartex" xmlns:cx6="http://schemas.microsoft.com/office/drawing/2016/5/12/chartex" xmlns:cx5="http://schemas.microsoft.com/office/drawing/2016/5/11/chartex" xmlns:cx4="http://schemas.microsoft.com/office/drawing/2016/5/10/chartex" xmlns:cx3="http://schemas.microsoft.com/office/drawing/2016/5/9/chartex" xmlns:cx2="http://schemas.microsoft.com/office/drawing/2015/10/21/chartex" xmlns:cx1="http://schemas.microsoft.com/office/drawing/2015/9/8/chartex">
             <w:pict>
               <v:line w14:anchorId="59A631CE" id="Conector recto 56" o:spid="_x0000_s1026" style="position:absolute;flip:y;z-index:251758592;visibility:visible;mso-wrap-style:square;mso-width-percent:0;mso-height-percent:0;mso-wrap-distance-left:9pt;mso-wrap-distance-top:0;mso-wrap-distance-right:9pt;mso-wrap-distance-bottom:0;mso-position-horizontal:absolute;mso-position-horizontal-relative:margin;mso-position-vertical:absolute;mso-position-vertical-relative:text;mso-width-percent:0;mso-height-percent:0;mso-width-relative:margin;mso-height-relative:margin" from="97.2pt,16.75pt" to="97.2pt,25pt" o:gfxdata="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" strokecolor="black [3200]" strokeweight=".5pt">
                 <v:stroke joinstyle="miter"/>
@@ -5414,7 +4892,7 @@
           <w:noProof/>
           <w:sz w:val="22"/>
           <w:szCs w:val="22"/>
-          <w:lang w:eastAsia="es-ES"/>
+          <w:lang w:eastAsia="es-ES" w:bidi="ar-SA"/>
         </w:rPr>
         <mc:AlternateContent>
           <mc:Choice Requires="wps">
@@ -5475,7 +4953,7 @@
               </wp:anchor>
             </w:drawing>
           </mc:Choice>
-          <mc:Fallback>
+          <mc:Fallback xmlns:w16cid="http://schemas.microsoft.com/office/word/2016/wordml/cid" xmlns:am3d="http://schemas.microsoft.com/office/drawing/2017/model3d" xmlns:aink="http://schemas.microsoft.com/office/drawing/2016/ink" xmlns:cx8="http://schemas.microsoft.com/office/drawing/2016/5/14/chartex" xmlns:cx7="http://schemas.microsoft.com/office/drawing/2016/5/13/chartex" xmlns:cx6="http://schemas.microsoft.com/office/drawing/2016/5/12/chartex" xmlns:cx5="http://schemas.microsoft.com/office/drawing/2016/5/11/chartex" xmlns:cx4="http://schemas.microsoft.com/office/drawing/2016/5/10/chartex" xmlns:cx3="http://schemas.microsoft.com/office/drawing/2016/5/9/chartex" xmlns:cx2="http://schemas.microsoft.com/office/drawing/2015/10/21/chartex" xmlns:cx1="http://schemas.microsoft.com/office/drawing/2015/9/8/chartex">
             <w:pict>
               <v:shape w14:anchorId="28427A13" id="Conector recto de flecha 62" o:spid="_x0000_s1026" type="#_x0000_t32" style="position:absolute;margin-left:77.7pt;margin-top:3.35pt;width:54.75pt;height:12.75pt;flip:x y;z-index:251770880;visibility:visible;mso-wrap-style:square;mso-width-percent:0;mso-height-percent:0;mso-wrap-distance-left:9pt;mso-wrap-distance-top:0;mso-wrap-distance-right:9pt;mso-wrap-distance-bottom:0;mso-position-horizontal:absolute;mso-position-horizontal-relative:margin;mso-position-vertical:absolute;mso-position-vertical-relative:text;mso-width-percent:0;mso-height-percent:0;mso-width-relative:margin;mso-height-relative:margin" o:gfxdata="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" strokecolor="black [3200]" strokeweight=".5pt">
                 <v:stroke endarrow="block" joinstyle="miter"/>
@@ -5557,7 +5035,7 @@
           <w:noProof/>
           <w:sz w:val="22"/>
           <w:szCs w:val="22"/>
-          <w:lang w:eastAsia="es-ES"/>
+          <w:lang w:eastAsia="es-ES" w:bidi="ar-SA"/>
         </w:rPr>
         <mc:AlternateContent>
           <mc:Choice Requires="wps">
@@ -5618,7 +5096,7 @@
               </wp:anchor>
             </w:drawing>
           </mc:Choice>
-          <mc:Fallback>
+          <mc:Fallback xmlns:w16cid="http://schemas.microsoft.com/office/word/2016/wordml/cid" xmlns:am3d="http://schemas.microsoft.com/office/drawing/2017/model3d" xmlns:aink="http://schemas.microsoft.com/office/drawing/2016/ink" xmlns:cx8="http://schemas.microsoft.com/office/drawing/2016/5/14/chartex" xmlns:cx7="http://schemas.microsoft.com/office/drawing/2016/5/13/chartex" xmlns:cx6="http://schemas.microsoft.com/office/drawing/2016/5/12/chartex" xmlns:cx5="http://schemas.microsoft.com/office/drawing/2016/5/11/chartex" xmlns:cx4="http://schemas.microsoft.com/office/drawing/2016/5/10/chartex" xmlns:cx3="http://schemas.microsoft.com/office/drawing/2016/5/9/chartex" xmlns:cx2="http://schemas.microsoft.com/office/drawing/2015/10/21/chartex" xmlns:cx1="http://schemas.microsoft.com/office/drawing/2015/9/8/chartex">
             <w:pict>
               <v:shape w14:anchorId="493FDE6B" id="Conector recto de flecha 61" o:spid="_x0000_s1026" type="#_x0000_t32" style="position:absolute;margin-left:66.45pt;margin-top:.8pt;width:21.75pt;height:15pt;flip:x;z-index:251768832;visibility:visible;mso-wrap-style:square;mso-width-percent:0;mso-height-percent:0;mso-wrap-distance-left:9pt;mso-wrap-distance-top:0;mso-wrap-distance-right:9pt;mso-wrap-distance-bottom:0;mso-position-horizontal:absolute;mso-position-horizontal-relative:text;mso-position-vertical:absolute;mso-position-vertical-relative:text;mso-width-percent:0;mso-height-percent:0;mso-width-relative:margin;mso-height-relative:margin" o:gfxdata="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" strokecolor="black [3200]" strokeweight=".5pt">
                 <v:stroke endarrow="block" joinstyle="miter"/>
@@ -5702,7 +5180,7 @@
           <w:noProof/>
           <w:sz w:val="22"/>
           <w:szCs w:val="22"/>
-          <w:lang w:eastAsia="es-ES"/>
+          <w:lang w:eastAsia="es-ES" w:bidi="ar-SA"/>
         </w:rPr>
         <mc:AlternateContent>
           <mc:Choice Requires="wps">
@@ -5763,7 +5241,7 @@
               </wp:anchor>
             </w:drawing>
           </mc:Choice>
-          <mc:Fallback>
+          <mc:Fallback xmlns:w16cid="http://schemas.microsoft.com/office/word/2016/wordml/cid" xmlns:am3d="http://schemas.microsoft.com/office/drawing/2017/model3d" xmlns:aink="http://schemas.microsoft.com/office/drawing/2016/ink" xmlns:cx8="http://schemas.microsoft.com/office/drawing/2016/5/14/chartex" xmlns:cx7="http://schemas.microsoft.com/office/drawing/2016/5/13/chartex" xmlns:cx6="http://schemas.microsoft.com/office/drawing/2016/5/12/chartex" xmlns:cx5="http://schemas.microsoft.com/office/drawing/2016/5/11/chartex" xmlns:cx4="http://schemas.microsoft.com/office/drawing/2016/5/10/chartex" xmlns:cx3="http://schemas.microsoft.com/office/drawing/2016/5/9/chartex" xmlns:cx2="http://schemas.microsoft.com/office/drawing/2015/10/21/chartex" xmlns:cx1="http://schemas.microsoft.com/office/drawing/2015/9/8/chartex">
             <w:pict>
               <v:shape w14:anchorId="0A67E437" id="Conector recto de flecha 75" o:spid="_x0000_s1026" type="#_x0000_t32" style="position:absolute;margin-left:387.1pt;margin-top:4.8pt;width:7.6pt;height:22.6pt;flip:x y;z-index:251795456;visibility:visible;mso-wrap-style:square;mso-width-percent:0;mso-height-percent:0;mso-wrap-distance-left:9pt;mso-wrap-distance-top:0;mso-wrap-distance-right:9pt;mso-wrap-distance-bottom:0;mso-position-horizontal:absolute;mso-position-horizontal-relative:margin;mso-position-vertical:absolute;mso-position-vertical-relative:text;mso-width-percent:0;mso-height-percent:0;mso-width-relative:margin;mso-height-relative:margin" o:gfxdata="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" strokecolor="#5b9bd5 [3204]" strokeweight=".5pt">
                 <v:stroke endarrow="block" joinstyle="miter"/>
@@ -5779,7 +5257,7 @@
           <w:noProof/>
           <w:sz w:val="22"/>
           <w:szCs w:val="22"/>
-          <w:lang w:eastAsia="es-ES"/>
+          <w:lang w:eastAsia="es-ES" w:bidi="ar-SA"/>
         </w:rPr>
         <mc:AlternateContent>
           <mc:Choice Requires="wps">
@@ -5837,7 +5315,7 @@
               </wp:anchor>
             </w:drawing>
           </mc:Choice>
-          <mc:Fallback>
+          <mc:Fallback xmlns:w16cid="http://schemas.microsoft.com/office/word/2016/wordml/cid" xmlns:am3d="http://schemas.microsoft.com/office/drawing/2017/model3d" xmlns:aink="http://schemas.microsoft.com/office/drawing/2016/ink" xmlns:cx8="http://schemas.microsoft.com/office/drawing/2016/5/14/chartex" xmlns:cx7="http://schemas.microsoft.com/office/drawing/2016/5/13/chartex" xmlns:cx6="http://schemas.microsoft.com/office/drawing/2016/5/12/chartex" xmlns:cx5="http://schemas.microsoft.com/office/drawing/2016/5/11/chartex" xmlns:cx4="http://schemas.microsoft.com/office/drawing/2016/5/10/chartex" xmlns:cx3="http://schemas.microsoft.com/office/drawing/2016/5/9/chartex" xmlns:cx2="http://schemas.microsoft.com/office/drawing/2015/10/21/chartex" xmlns:cx1="http://schemas.microsoft.com/office/drawing/2015/9/8/chartex">
             <w:pict>
               <v:line w14:anchorId="6590E877" id="Conector recto 65" o:spid="_x0000_s1026" style="position:absolute;flip:x;z-index:251777024;visibility:visible;mso-wrap-style:square;mso-width-percent:0;mso-height-percent:0;mso-wrap-distance-left:9pt;mso-wrap-distance-top:0;mso-wrap-distance-right:9pt;mso-wrap-distance-bottom:0;mso-position-horizontal:absolute;mso-position-horizontal-relative:text;mso-position-vertical:absolute;mso-position-vertical-relative:text;mso-width-percent:0;mso-height-percent:0;mso-width-relative:margin;mso-height-relative:margin" from="202.1pt,.65pt" to="406.4pt,.65pt" o:gfxdata="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" strokecolor="#5b9bd5 [3204]" strokeweight=".5pt">
                 <v:stroke joinstyle="miter"/>
@@ -5852,7 +5330,7 @@
           <w:noProof/>
           <w:sz w:val="22"/>
           <w:szCs w:val="22"/>
-          <w:lang w:eastAsia="es-ES"/>
+          <w:lang w:eastAsia="es-ES" w:bidi="ar-SA"/>
         </w:rPr>
         <mc:AlternateContent>
           <mc:Choice Requires="wps">
@@ -5910,7 +5388,7 @@
               </wp:anchor>
             </w:drawing>
           </mc:Choice>
-          <mc:Fallback>
+          <mc:Fallback xmlns:w16cid="http://schemas.microsoft.com/office/word/2016/wordml/cid" xmlns:am3d="http://schemas.microsoft.com/office/drawing/2017/model3d" xmlns:aink="http://schemas.microsoft.com/office/drawing/2016/ink" xmlns:cx8="http://schemas.microsoft.com/office/drawing/2016/5/14/chartex" xmlns:cx7="http://schemas.microsoft.com/office/drawing/2016/5/13/chartex" xmlns:cx6="http://schemas.microsoft.com/office/drawing/2016/5/12/chartex" xmlns:cx5="http://schemas.microsoft.com/office/drawing/2016/5/11/chartex" xmlns:cx4="http://schemas.microsoft.com/office/drawing/2016/5/10/chartex" xmlns:cx3="http://schemas.microsoft.com/office/drawing/2016/5/9/chartex" xmlns:cx2="http://schemas.microsoft.com/office/drawing/2015/10/21/chartex" xmlns:cx1="http://schemas.microsoft.com/office/drawing/2015/9/8/chartex">
             <w:pict>
               <v:line w14:anchorId="60D9DB81" id="Conector recto 64" o:spid="_x0000_s1026" style="position:absolute;flip:x y;z-index:251774976;visibility:visible;mso-wrap-style:square;mso-width-percent:0;mso-height-percent:0;mso-wrap-distance-left:9pt;mso-wrap-distance-top:0;mso-wrap-distance-right:9pt;mso-wrap-distance-bottom:0;mso-position-horizontal:absolute;mso-position-horizontal-relative:margin;mso-position-vertical:absolute;mso-position-vertical-relative:text;mso-width-percent:0;mso-height-percent:0;mso-width-relative:margin;mso-height-relative:margin" from="202.1pt,.65pt" to="202.1pt,13.2pt" o:gfxdata="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" strokecolor="#5b9bd5 [3204]" strokeweight=".5pt">
                 <v:stroke joinstyle="miter"/>
@@ -5927,7 +5405,7 @@
           <w:noProof/>
           <w:sz w:val="22"/>
           <w:szCs w:val="22"/>
-          <w:lang w:eastAsia="es-ES"/>
+          <w:lang w:eastAsia="es-ES" w:bidi="ar-SA"/>
         </w:rPr>
         <mc:AlternateContent>
           <mc:Choice Requires="wps">
@@ -5988,7 +5466,7 @@
               </wp:anchor>
             </w:drawing>
           </mc:Choice>
-          <mc:Fallback>
+          <mc:Fallback xmlns:w16cid="http://schemas.microsoft.com/office/word/2016/wordml/cid" xmlns:am3d="http://schemas.microsoft.com/office/drawing/2017/model3d" xmlns:aink="http://schemas.microsoft.com/office/drawing/2016/ink" xmlns:cx8="http://schemas.microsoft.com/office/drawing/2016/5/14/chartex" xmlns:cx7="http://schemas.microsoft.com/office/drawing/2016/5/13/chartex" xmlns:cx6="http://schemas.microsoft.com/office/drawing/2016/5/12/chartex" xmlns:cx5="http://schemas.microsoft.com/office/drawing/2016/5/11/chartex" xmlns:cx4="http://schemas.microsoft.com/office/drawing/2016/5/10/chartex" xmlns:cx3="http://schemas.microsoft.com/office/drawing/2016/5/9/chartex" xmlns:cx2="http://schemas.microsoft.com/office/drawing/2015/10/21/chartex" xmlns:cx1="http://schemas.microsoft.com/office/drawing/2015/9/8/chartex">
             <w:pict>
               <v:shape w14:anchorId="2469A690" id="Conector recto de flecha 63" o:spid="_x0000_s1026" type="#_x0000_t32" style="position:absolute;margin-left:63.45pt;margin-top:.65pt;width:53.25pt;height:16.5pt;flip:x y;z-index:251772928;visibility:visible;mso-wrap-style:square;mso-width-percent:0;mso-height-percent:0;mso-wrap-distance-left:9pt;mso-wrap-distance-top:0;mso-wrap-distance-right:9pt;mso-wrap-distance-bottom:0;mso-position-horizontal:absolute;mso-position-horizontal-relative:text;mso-position-vertical:absolute;mso-position-vertical-relative:text;mso-width-percent:0;mso-height-percent:0;mso-width-relative:margin;mso-height-relative:margin" o:gfxdata="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" strokecolor="black [3200]" strokeweight=".5pt">
                 <v:stroke endarrow="block" joinstyle="miter"/>
@@ -6061,7 +5539,7 @@
               </wp:anchor>
             </w:drawing>
           </mc:Choice>
-          <mc:Fallback>
+          <mc:Fallback xmlns:w16cid="http://schemas.microsoft.com/office/word/2016/wordml/cid" xmlns:am3d="http://schemas.microsoft.com/office/drawing/2017/model3d" xmlns:aink="http://schemas.microsoft.com/office/drawing/2016/ink" xmlns:cx8="http://schemas.microsoft.com/office/drawing/2016/5/14/chartex" xmlns:cx7="http://schemas.microsoft.com/office/drawing/2016/5/13/chartex" xmlns:cx6="http://schemas.microsoft.com/office/drawing/2016/5/12/chartex" xmlns:cx5="http://schemas.microsoft.com/office/drawing/2016/5/11/chartex" xmlns:cx4="http://schemas.microsoft.com/office/drawing/2016/5/10/chartex" xmlns:cx3="http://schemas.microsoft.com/office/drawing/2016/5/9/chartex" xmlns:cx2="http://schemas.microsoft.com/office/drawing/2015/10/21/chartex" xmlns:cx1="http://schemas.microsoft.com/office/drawing/2015/9/8/chartex">
             <w:pict>
               <v:line w14:anchorId="5B79E65B" id="Conector recto 5" o:spid="_x0000_s1026" style="position:absolute;flip:x y;z-index:251797504;visibility:visible;mso-wrap-style:square;mso-width-percent:0;mso-height-percent:0;mso-wrap-distance-left:9pt;mso-wrap-distance-top:0;mso-wrap-distance-right:9pt;mso-wrap-distance-bottom:0;mso-position-horizontal:absolute;mso-position-horizontal-relative:margin;mso-position-vertical:absolute;mso-position-vertical-relative:text;mso-width-percent:0;mso-height-percent:0;mso-width-relative:margin;mso-height-relative:margin" from="-54.35pt,29.6pt" to="77.7pt,67.8pt" o:gfxdata="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" strokecolor="#5b9bd5 [3204]" strokeweight=".5pt">
                 <v:stroke joinstyle="miter"/>
@@ -6133,7 +5611,7 @@
               </wp:anchor>
             </w:drawing>
           </mc:Choice>
-          <mc:Fallback>
+          <mc:Fallback xmlns:w16cid="http://schemas.microsoft.com/office/word/2016/wordml/cid" xmlns:am3d="http://schemas.microsoft.com/office/drawing/2017/model3d" xmlns:aink="http://schemas.microsoft.com/office/drawing/2016/ink" xmlns:cx8="http://schemas.microsoft.com/office/drawing/2016/5/14/chartex" xmlns:cx7="http://schemas.microsoft.com/office/drawing/2016/5/13/chartex" xmlns:cx6="http://schemas.microsoft.com/office/drawing/2016/5/12/chartex" xmlns:cx5="http://schemas.microsoft.com/office/drawing/2016/5/11/chartex" xmlns:cx4="http://schemas.microsoft.com/office/drawing/2016/5/10/chartex" xmlns:cx3="http://schemas.microsoft.com/office/drawing/2016/5/9/chartex" xmlns:cx2="http://schemas.microsoft.com/office/drawing/2015/10/21/chartex" xmlns:cx1="http://schemas.microsoft.com/office/drawing/2015/9/8/chartex">
             <w:pict>
               <v:line w14:anchorId="1031F298" id="Conector recto 73" o:spid="_x0000_s1026" style="position:absolute;flip:x;z-index:251793408;visibility:visible;mso-wrap-style:square;mso-width-percent:0;mso-height-percent:0;mso-wrap-distance-left:9pt;mso-wrap-distance-top:0;mso-wrap-distance-right:9pt;mso-wrap-distance-bottom:0;mso-position-horizontal:absolute;mso-position-horizontal-relative:margin;mso-position-vertical:absolute;mso-position-vertical-relative:text;mso-width-percent:0;mso-height-percent:0;mso-width-relative:margin;mso-height-relative:margin" from="175.1pt,13.95pt" to="399.45pt,65.85pt" o:gfxdata="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" strokecolor="#5b9bd5 [3204]" strokeweight=".5pt">
                 <v:stroke joinstyle="miter"/>
@@ -6292,7 +5770,7 @@
 </file>
 
 <file path=word/endnotes.xml><?xml version="1.0" encoding="utf-8"?>
-<w:endnotes xmlns:wpc="http://schemas.microsoft.com/office/word/2010/wordprocessingCanvas" xmlns:cx="http://schemas.microsoft.com/office/drawing/2014/chartex" xmlns:cx1="http://schemas.microsoft.com/office/drawing/2015/9/8/chartex" xmlns:cx2="http://schemas.microsoft.com/office/drawing/2015/10/21/chartex" xmlns:cx3="http://schemas.microsoft.com/office/drawing/2016/5/9/chartex" xmlns:cx4="http://schemas.microsoft.com/office/drawing/2016/5/10/chartex" xmlns:cx5="http://schemas.microsoft.com/office/drawing/2016/5/11/chartex" xmlns:cx6="http://schemas.microsoft.com/office/drawing/2016/5/12/chartex" xmlns:cx7="http://schemas.microsoft.com/office/drawing/2016/5/13/chartex" xmlns:cx8="http://schemas.microsoft.com/office/drawing/2016/5/14/chartex" xmlns:mc="http://schemas.openxmlformats.org/markup-compatibility/2006" xmlns:aink="http://schemas.microsoft.com/office/drawing/2016/ink" xmlns:am3d="http://schemas.microsoft.com/office/drawing/2017/model3d" xmlns:o="urn:schemas-microsoft-com:office:office" xmlns:r="http://schemas.openxmlformats.org/officeDocument/2006/relationships" xmlns:m="http://schemas.openxmlformats.org/officeDocument/2006/math" xmlns:v="urn:schemas-microsoft-com:vml" xmlns:wp14="http://schemas.microsoft.com/office/word/2010/wordprocessingDrawing" xmlns:wp="http://schemas.openxmlformats.org/drawingml/2006/wordprocessingDrawing" xmlns:w10="urn:schemas-microsoft-com:office:word" xmlns:w="http://schemas.openxmlformats.org/wordprocessingml/2006/main" xmlns:w14="http://schemas.microsoft.com/office/word/2010/wordml" xmlns:w15="http://schemas.microsoft.com/office/word/2012/wordml" xmlns:w16cid="http://schemas.microsoft.com/office/word/2016/wordml/cid" xmlns:w16se="http://schemas.microsoft.com/office/word/2015/wordml/symex" xmlns:wpg="http://schemas.microsoft.com/office/word/2010/wordprocessingGroup" xmlns:wpi="http://schemas.microsoft.com/office/word/2010/wordprocessingInk" xmlns:wne="http://schemas.microsoft.com/office/word/2006/wordml" xmlns:wps="http://schemas.microsoft.com/office/word/2010/wordprocessingShape" mc:Ignorable="w14 w15 w16se w16cid wp14">
+<w:endnotes xmlns:wpc="http://schemas.microsoft.com/office/word/2010/wordprocessingCanvas" xmlns:cx="http://schemas.microsoft.com/office/drawing/2014/chartex" xmlns:mc="http://schemas.openxmlformats.org/markup-compatibility/2006" xmlns:o="urn:schemas-microsoft-com:office:office" xmlns:r="http://schemas.openxmlformats.org/officeDocument/2006/relationships" xmlns:m="http://schemas.openxmlformats.org/officeDocument/2006/math" xmlns:v="urn:schemas-microsoft-com:vml" xmlns:wp14="http://schemas.microsoft.com/office/word/2010/wordprocessingDrawing" xmlns:wp="http://schemas.openxmlformats.org/drawingml/2006/wordprocessingDrawing" xmlns:w10="urn:schemas-microsoft-com:office:word" xmlns:w="http://schemas.openxmlformats.org/wordprocessingml/2006/main" xmlns:w14="http://schemas.microsoft.com/office/word/2010/wordml" xmlns:w15="http://schemas.microsoft.com/office/word/2012/wordml" xmlns:w16se="http://schemas.microsoft.com/office/word/2015/wordml/symex" xmlns:wpg="http://schemas.microsoft.com/office/word/2010/wordprocessingGroup" xmlns:wpi="http://schemas.microsoft.com/office/word/2010/wordprocessingInk" xmlns:wne="http://schemas.microsoft.com/office/word/2006/wordml" xmlns:wps="http://schemas.microsoft.com/office/word/2010/wordprocessingShape" mc:Ignorable="w14 w15 w16se wp14">
   <w:endnote w:type="separator" w:id="-1">
     <w:p>
       <w:pPr>
@@ -6317,7 +5795,7 @@
 </file>
 
 <file path=word/footnotes.xml><?xml version="1.0" encoding="utf-8"?>
-<w:footnotes xmlns:wpc="http://schemas.microsoft.com/office/word/2010/wordprocessingCanvas" xmlns:cx="http://schemas.microsoft.com/office/drawing/2014/chartex" xmlns:cx1="http://schemas.microsoft.com/office/drawing/2015/9/8/chartex" xmlns:cx2="http://schemas.microsoft.com/office/drawing/2015/10/21/chartex" xmlns:cx3="http://schemas.microsoft.com/office/drawing/2016/5/9/chartex" xmlns:cx4="http://schemas.microsoft.com/office/drawing/2016/5/10/chartex" xmlns:cx5="http://schemas.microsoft.com/office/drawing/2016/5/11/chartex" xmlns:cx6="http://schemas.microsoft.com/office/drawing/2016/5/12/chartex" xmlns:cx7="http://schemas.microsoft.com/office/drawing/2016/5/13/chartex" xmlns:cx8="http://schemas.microsoft.com/office/drawing/2016/5/14/chartex" xmlns:mc="http://schemas.openxmlformats.org/markup-compatibility/2006" xmlns:aink="http://schemas.microsoft.com/office/drawing/2016/ink" xmlns:am3d="http://schemas.microsoft.com/office/drawing/2017/model3d" xmlns:o="urn:schemas-microsoft-com:office:office" xmlns:r="http://schemas.openxmlformats.org/officeDocument/2006/relationships" xmlns:m="http://schemas.openxmlformats.org/officeDocument/2006/math" xmlns:v="urn:schemas-microsoft-com:vml" xmlns:wp14="http://schemas.microsoft.com/office/word/2010/wordprocessingDrawing" xmlns:wp="http://schemas.openxmlformats.org/drawingml/2006/wordprocessingDrawing" xmlns:w10="urn:schemas-microsoft-com:office:word" xmlns:w="http://schemas.openxmlformats.org/wordprocessingml/2006/main" xmlns:w14="http://schemas.microsoft.com/office/word/2010/wordml" xmlns:w15="http://schemas.microsoft.com/office/word/2012/wordml" xmlns:w16cid="http://schemas.microsoft.com/office/word/2016/wordml/cid" xmlns:w16se="http://schemas.microsoft.com/office/word/2015/wordml/symex" xmlns:wpg="http://schemas.microsoft.com/office/word/2010/wordprocessingGroup" xmlns:wpi="http://schemas.microsoft.com/office/word/2010/wordprocessingInk" xmlns:wne="http://schemas.microsoft.com/office/word/2006/wordml" xmlns:wps="http://schemas.microsoft.com/office/word/2010/wordprocessingShape" mc:Ignorable="w14 w15 w16se w16cid wp14">
+<w:footnotes xmlns:wpc="http://schemas.microsoft.com/office/word/2010/wordprocessingCanvas" xmlns:cx="http://schemas.microsoft.com/office/drawing/2014/chartex" xmlns:mc="http://schemas.openxmlformats.org/markup-compatibility/2006" xmlns:o="urn:schemas-microsoft-com:office:office" xmlns:r="http://schemas.openxmlformats.org/officeDocument/2006/relationships" xmlns:m="http://schemas.openxmlformats.org/officeDocument/2006/math" xmlns:v="urn:schemas-microsoft-com:vml" xmlns:wp14="http://schemas.microsoft.com/office/word/2010/wordprocessingDrawing" xmlns:wp="http://schemas.openxmlformats.org/drawingml/2006/wordprocessingDrawing" xmlns:w10="urn:schemas-microsoft-com:office:word" xmlns:w="http://schemas.openxmlformats.org/wordprocessingml/2006/main" xmlns:w14="http://schemas.microsoft.com/office/word/2010/wordml" xmlns:w15="http://schemas.microsoft.com/office/word/2012/wordml" xmlns:w16se="http://schemas.microsoft.com/office/word/2015/wordml/symex" xmlns:wpg="http://schemas.microsoft.com/office/word/2010/wordprocessingGroup" xmlns:wpi="http://schemas.microsoft.com/office/word/2010/wordprocessingInk" xmlns:wne="http://schemas.microsoft.com/office/word/2006/wordml" xmlns:wps="http://schemas.microsoft.com/office/word/2010/wordprocessingShape" mc:Ignorable="w14 w15 w16se wp14">
   <w:footnote w:type="separator" w:id="-1">
     <w:p>
       <w:pPr>
@@ -6342,7 +5820,7 @@
 </file>
 
 <file path=word/styles.xml><?xml version="1.0" encoding="utf-8"?>
-<w:styles xmlns:mc="http://schemas.openxmlformats.org/markup-compatibility/2006" xmlns:r="http://schemas.openxmlformats.org/officeDocument/2006/relationships" xmlns:w="http://schemas.openxmlformats.org/wordprocessingml/2006/main" xmlns:w14="http://schemas.microsoft.com/office/word/2010/wordml" xmlns:w15="http://schemas.microsoft.com/office/word/2012/wordml" xmlns:w16cid="http://schemas.microsoft.com/office/word/2016/wordml/cid" xmlns:w16se="http://schemas.microsoft.com/office/word/2015/wordml/symex" mc:Ignorable="w14 w15 w16se w16cid">
+<w:styles xmlns:mc="http://schemas.openxmlformats.org/markup-compatibility/2006" xmlns:r="http://schemas.openxmlformats.org/officeDocument/2006/relationships" xmlns:w="http://schemas.openxmlformats.org/wordprocessingml/2006/main" xmlns:w14="http://schemas.microsoft.com/office/word/2010/wordml" xmlns:w15="http://schemas.microsoft.com/office/word/2012/wordml" xmlns:w16se="http://schemas.microsoft.com/office/word/2015/wordml/symex" mc:Ignorable="w14 w15 w16se">
   <w:docDefaults>
     <w:rPrDefault>
       <w:rPr>
@@ -6358,7 +5836,7 @@
       </w:pPr>
     </w:pPrDefault>
   </w:docDefaults>
-  <w:latentStyles w:defLockedState="0" w:defUIPriority="99" w:defSemiHidden="0" w:defUnhideWhenUsed="0" w:defQFormat="0" w:count="375">
+  <w:latentStyles w:defLockedState="0" w:defUIPriority="99" w:defSemiHidden="0" w:defUnhideWhenUsed="0" w:defQFormat="0" w:count="371">
     <w:lsdException w:name="Normal" w:uiPriority="0" w:qFormat="1"/>
     <w:lsdException w:name="heading 1" w:uiPriority="9" w:qFormat="1"/>
     <w:lsdException w:name="heading 2" w:semiHidden="1" w:uiPriority="9" w:unhideWhenUsed="1" w:qFormat="1"/>
@@ -6730,10 +6208,6 @@
     <w:lsdException w:name="List Table 5 Dark Accent 6" w:uiPriority="50"/>
     <w:lsdException w:name="List Table 6 Colorful Accent 6" w:uiPriority="51"/>
     <w:lsdException w:name="List Table 7 Colorful Accent 6" w:uiPriority="52"/>
-    <w:lsdException w:name="Mention" w:semiHidden="1" w:unhideWhenUsed="1"/>
-    <w:lsdException w:name="Smart Hyperlink" w:semiHidden="1" w:unhideWhenUsed="1"/>
-    <w:lsdException w:name="Hashtag" w:semiHidden="1" w:unhideWhenUsed="1"/>
-    <w:lsdException w:name="Unresolved Mention" w:semiHidden="1" w:unhideWhenUsed="1"/>
   </w:latentStyles>
   <w:style w:type="paragraph" w:default="1" w:styleId="Normal">
     <w:name w:val="Normal"/>

</xml_diff>